<commit_message>
doc: Update document file
</commit_message>
<xml_diff>
--- a/[10] 최종요약본/자바3조_최종요약본.docx
+++ b/[10] 최종요약본/자바3조_최종요약본.docx
@@ -1,6 +1,6 @@
 
 <file path=word/document.xml><?xml version="1.0" encoding="utf-8"?>
-<w:document xmlns:ve="http://schemas.openxmlformats.org/markup-compatibility/2006" xmlns:o="urn:schemas-microsoft-com:office:office" xmlns:r="http://schemas.openxmlformats.org/officeDocument/2006/relationships" xmlns:m="http://schemas.openxmlformats.org/officeDocument/2006/math" xmlns:v="urn:schemas-microsoft-com:vml" xmlns:wp="http://schemas.openxmlformats.org/drawingml/2006/wordprocessingDrawing" xmlns:w10="urn:schemas-microsoft-com:office:word" xmlns:w="http://schemas.openxmlformats.org/wordprocessingml/2006/main" xmlns:wne="http://schemas.microsoft.com/office/word/2006/wordml">
+<w:document xmlns:wpc="http://schemas.microsoft.com/office/word/2010/wordprocessingCanvas" xmlns:mc="http://schemas.openxmlformats.org/markup-compatibility/2006" xmlns:o="urn:schemas-microsoft-com:office:office" xmlns:r="http://schemas.openxmlformats.org/officeDocument/2006/relationships" xmlns:m="http://schemas.openxmlformats.org/officeDocument/2006/math" xmlns:v="urn:schemas-microsoft-com:vml" xmlns:wp14="http://schemas.microsoft.com/office/word/2010/wordprocessingDrawing" xmlns:wp="http://schemas.openxmlformats.org/drawingml/2006/wordprocessingDrawing" xmlns:w10="urn:schemas-microsoft-com:office:word" xmlns:w="http://schemas.openxmlformats.org/wordprocessingml/2006/main" xmlns:w14="http://schemas.microsoft.com/office/word/2010/wordml" xmlns:w15="http://schemas.microsoft.com/office/word/2012/wordml" xmlns:wpg="http://schemas.microsoft.com/office/word/2010/wordprocessingGroup" xmlns:wpi="http://schemas.microsoft.com/office/word/2010/wordprocessingInk" xmlns:wne="http://schemas.microsoft.com/office/word/2006/wordml" xmlns:wps="http://schemas.microsoft.com/office/word/2010/wordprocessingShape" mc:Ignorable="w14 w15 wp14">
   <w:body>
     <w:tbl>
       <w:tblPr>
@@ -14,7 +14,7 @@
           <w:insideH w:val="single" w:sz="4" w:space="0" w:color="000000"/>
           <w:insideV w:val="single" w:sz="4" w:space="0" w:color="000000"/>
         </w:tblBorders>
-        <w:tblLook w:val="04A0"/>
+        <w:tblLook w:val="04A0" w:firstRow="1" w:lastRow="0" w:firstColumn="1" w:lastColumn="0" w:noHBand="0" w:noVBand="1"/>
       </w:tblPr>
       <w:tblGrid>
         <w:gridCol w:w="6553"/>
@@ -87,14 +87,8 @@
                 <w:szCs w:val="24"/>
               </w:rPr>
             </w:pPr>
-            <w:r>
-              <w:rPr>
-                <w:rFonts w:hint="eastAsia"/>
-                <w:sz w:val="24"/>
-                <w:szCs w:val="24"/>
-              </w:rPr>
-              <w:t>AD-000</w:t>
-            </w:r>
+            <w:bookmarkStart w:id="0" w:name="_GoBack"/>
+            <w:bookmarkEnd w:id="0"/>
           </w:p>
         </w:tc>
       </w:tr>
@@ -332,7 +326,7 @@
       <w:tblPr>
         <w:tblStyle w:val="a4"/>
         <w:tblW w:w="0" w:type="auto"/>
-        <w:tblLook w:val="04A0"/>
+        <w:tblLook w:val="04A0" w:firstRow="1" w:lastRow="0" w:firstColumn="1" w:lastColumn="0" w:noHBand="0" w:noVBand="1"/>
       </w:tblPr>
       <w:tblGrid>
         <w:gridCol w:w="2093"/>
@@ -456,7 +450,6 @@
             <w:pPr>
               <w:jc w:val="center"/>
               <w:rPr>
-                <w:rFonts w:hint="eastAsia"/>
                 <w:b/>
               </w:rPr>
             </w:pPr>
@@ -474,11 +467,6 @@
             <w:tcW w:w="7131" w:type="dxa"/>
           </w:tcPr>
           <w:p>
-            <w:pPr>
-              <w:rPr>
-                <w:rFonts w:hint="eastAsia"/>
-              </w:rPr>
-            </w:pPr>
             <w:r>
               <w:rPr>
                 <w:rFonts w:hint="eastAsia"/>
@@ -515,7 +503,7 @@
       <w:tblPr>
         <w:tblStyle w:val="a4"/>
         <w:tblW w:w="0" w:type="auto"/>
-        <w:tblLook w:val="04A0"/>
+        <w:tblLook w:val="04A0" w:firstRow="1" w:lastRow="0" w:firstColumn="1" w:lastColumn="0" w:noHBand="0" w:noVBand="1"/>
       </w:tblPr>
       <w:tblGrid>
         <w:gridCol w:w="1384"/>
@@ -549,11 +537,6 @@
             <w:tcW w:w="7840" w:type="dxa"/>
           </w:tcPr>
           <w:p>
-            <w:pPr>
-              <w:rPr>
-                <w:rFonts w:hint="eastAsia"/>
-              </w:rPr>
-            </w:pPr>
             <w:r>
               <w:rPr>
                 <w:rFonts w:hint="eastAsia"/>
@@ -568,11 +551,6 @@
             </w:r>
           </w:p>
           <w:p>
-            <w:pPr>
-              <w:rPr>
-                <w:rFonts w:hint="eastAsia"/>
-              </w:rPr>
-            </w:pPr>
             <w:r>
               <w:rPr>
                 <w:rFonts w:hint="eastAsia"/>
@@ -581,11 +559,6 @@
             </w:r>
           </w:p>
           <w:p>
-            <w:pPr>
-              <w:rPr>
-                <w:rFonts w:hint="eastAsia"/>
-              </w:rPr>
-            </w:pPr>
             <w:r>
               <w:rPr>
                 <w:rFonts w:hint="eastAsia"/>
@@ -705,7 +678,7 @@
       <w:tblPr>
         <w:tblStyle w:val="a4"/>
         <w:tblW w:w="0" w:type="auto"/>
-        <w:tblLook w:val="04A0"/>
+        <w:tblLook w:val="04A0" w:firstRow="1" w:lastRow="0" w:firstColumn="1" w:lastColumn="0" w:noHBand="0" w:noVBand="1"/>
       </w:tblPr>
       <w:tblGrid>
         <w:gridCol w:w="2802"/>
@@ -871,7 +844,7 @@
       <w:tblPr>
         <w:tblStyle w:val="a4"/>
         <w:tblW w:w="0" w:type="auto"/>
-        <w:tblLook w:val="04A0"/>
+        <w:tblLook w:val="04A0" w:firstRow="1" w:lastRow="0" w:firstColumn="1" w:lastColumn="0" w:noHBand="0" w:noVBand="1"/>
       </w:tblPr>
       <w:tblGrid>
         <w:gridCol w:w="3085"/>
@@ -1291,11 +1264,6 @@
             <w:tcW w:w="3085" w:type="dxa"/>
           </w:tcPr>
           <w:p>
-            <w:pPr>
-              <w:rPr>
-                <w:rFonts w:hint="eastAsia"/>
-              </w:rPr>
-            </w:pPr>
             <w:r>
               <w:rPr>
                 <w:rFonts w:hint="eastAsia"/>
@@ -1327,11 +1295,6 @@
             <w:tcW w:w="3085" w:type="dxa"/>
           </w:tcPr>
           <w:p>
-            <w:pPr>
-              <w:rPr>
-                <w:rFonts w:hint="eastAsia"/>
-              </w:rPr>
-            </w:pPr>
             <w:r>
               <w:t>T</w:t>
             </w:r>
@@ -1383,7 +1346,7 @@
       <w:tblPr>
         <w:tblStyle w:val="a4"/>
         <w:tblW w:w="0" w:type="auto"/>
-        <w:tblLook w:val="04A0"/>
+        <w:tblLook w:val="04A0" w:firstRow="1" w:lastRow="0" w:firstColumn="1" w:lastColumn="0" w:noHBand="0" w:noVBand="1"/>
       </w:tblPr>
       <w:tblGrid>
         <w:gridCol w:w="3085"/>
@@ -1505,11 +1468,6 @@
             <w:tcW w:w="6139" w:type="dxa"/>
           </w:tcPr>
           <w:p>
-            <w:pPr>
-              <w:rPr>
-                <w:rFonts w:hint="eastAsia"/>
-              </w:rPr>
-            </w:pPr>
             <w:r>
               <w:rPr>
                 <w:rFonts w:hint="eastAsia"/>
@@ -1563,11 +1521,6 @@
             <w:tcW w:w="6139" w:type="dxa"/>
           </w:tcPr>
           <w:p>
-            <w:pPr>
-              <w:rPr>
-                <w:rFonts w:hint="eastAsia"/>
-              </w:rPr>
-            </w:pPr>
             <w:r>
               <w:rPr>
                 <w:rFonts w:hint="eastAsia"/>
@@ -1612,11 +1565,6 @@
             </w:r>
           </w:p>
           <w:p>
-            <w:pPr>
-              <w:rPr>
-                <w:rFonts w:hint="eastAsia"/>
-              </w:rPr>
-            </w:pPr>
             <w:r>
               <w:rPr>
                 <w:rFonts w:hint="eastAsia"/>
@@ -1685,11 +1633,6 @@
             <w:tcW w:w="6139" w:type="dxa"/>
           </w:tcPr>
           <w:p>
-            <w:pPr>
-              <w:rPr>
-                <w:rFonts w:hint="eastAsia"/>
-              </w:rPr>
-            </w:pPr>
             <w:r>
               <w:rPr>
                 <w:rFonts w:hint="eastAsia"/>
@@ -1717,7 +1660,6 @@
             <w:pPr>
               <w:jc w:val="center"/>
               <w:rPr>
-                <w:rFonts w:hint="eastAsia"/>
                 <w:b/>
               </w:rPr>
             </w:pPr>
@@ -1735,11 +1677,6 @@
             <w:tcW w:w="6139" w:type="dxa"/>
           </w:tcPr>
           <w:p>
-            <w:pPr>
-              <w:rPr>
-                <w:rFonts w:hint="eastAsia"/>
-              </w:rPr>
-            </w:pPr>
             <w:r>
               <w:rPr>
                 <w:rFonts w:hint="eastAsia"/>
@@ -1759,7 +1696,6 @@
             <w:pPr>
               <w:jc w:val="center"/>
               <w:rPr>
-                <w:rFonts w:hint="eastAsia"/>
                 <w:b/>
               </w:rPr>
             </w:pPr>
@@ -1777,11 +1713,6 @@
             <w:tcW w:w="6139" w:type="dxa"/>
           </w:tcPr>
           <w:p>
-            <w:pPr>
-              <w:rPr>
-                <w:rFonts w:hint="eastAsia"/>
-              </w:rPr>
-            </w:pPr>
             <w:r>
               <w:rPr>
                 <w:rFonts w:hint="eastAsia"/>
@@ -1790,11 +1721,6 @@
             </w:r>
           </w:p>
           <w:p>
-            <w:pPr>
-              <w:rPr>
-                <w:rFonts w:hint="eastAsia"/>
-              </w:rPr>
-            </w:pPr>
             <w:r>
               <w:rPr>
                 <w:rFonts w:hint="eastAsia"/>
@@ -1814,7 +1740,6 @@
             <w:pPr>
               <w:jc w:val="center"/>
               <w:rPr>
-                <w:rFonts w:hint="eastAsia"/>
                 <w:b/>
               </w:rPr>
             </w:pPr>
@@ -1832,11 +1757,6 @@
             <w:tcW w:w="6139" w:type="dxa"/>
           </w:tcPr>
           <w:p>
-            <w:pPr>
-              <w:rPr>
-                <w:rFonts w:hint="eastAsia"/>
-              </w:rPr>
-            </w:pPr>
             <w:r>
               <w:rPr>
                 <w:rFonts w:hint="eastAsia"/>
@@ -1845,11 +1765,6 @@
             </w:r>
           </w:p>
           <w:p>
-            <w:pPr>
-              <w:rPr>
-                <w:rFonts w:hint="eastAsia"/>
-              </w:rPr>
-            </w:pPr>
             <w:r>
               <w:rPr>
                 <w:rFonts w:hint="eastAsia"/>
@@ -1858,11 +1773,6 @@
             </w:r>
           </w:p>
           <w:p>
-            <w:pPr>
-              <w:rPr>
-                <w:rFonts w:hint="eastAsia"/>
-              </w:rPr>
-            </w:pPr>
             <w:r>
               <w:rPr>
                 <w:rFonts w:hint="eastAsia"/>
@@ -1892,7 +1802,7 @@
       <w:tblPr>
         <w:tblStyle w:val="a4"/>
         <w:tblW w:w="0" w:type="auto"/>
-        <w:tblLook w:val="04A0"/>
+        <w:tblLook w:val="04A0" w:firstRow="1" w:lastRow="0" w:firstColumn="1" w:lastColumn="0" w:noHBand="0" w:noVBand="1"/>
       </w:tblPr>
       <w:tblGrid>
         <w:gridCol w:w="1384"/>
@@ -1908,7 +1818,6 @@
             <w:pPr>
               <w:jc w:val="center"/>
               <w:rPr>
-                <w:rFonts w:hint="eastAsia"/>
                 <w:b/>
               </w:rPr>
             </w:pPr>
@@ -1930,7 +1839,6 @@
             <w:pPr>
               <w:jc w:val="center"/>
               <w:rPr>
-                <w:rFonts w:hint="eastAsia"/>
                 <w:b/>
               </w:rPr>
             </w:pPr>
@@ -2125,9 +2033,6 @@
           <w:p>
             <w:pPr>
               <w:jc w:val="center"/>
-              <w:rPr>
-                <w:rFonts w:hint="eastAsia"/>
-              </w:rPr>
             </w:pPr>
             <w:r>
               <w:rPr>
@@ -2169,15 +2074,15 @@
 </file>
 
 <file path=word/endnotes.xml><?xml version="1.0" encoding="utf-8"?>
-<w:endnotes xmlns:ve="http://schemas.openxmlformats.org/markup-compatibility/2006" xmlns:o="urn:schemas-microsoft-com:office:office" xmlns:r="http://schemas.openxmlformats.org/officeDocument/2006/relationships" xmlns:m="http://schemas.openxmlformats.org/officeDocument/2006/math" xmlns:v="urn:schemas-microsoft-com:vml" xmlns:wp="http://schemas.openxmlformats.org/drawingml/2006/wordprocessingDrawing" xmlns:w10="urn:schemas-microsoft-com:office:word" xmlns:w="http://schemas.openxmlformats.org/wordprocessingml/2006/main" xmlns:wne="http://schemas.microsoft.com/office/word/2006/wordml">
-  <w:endnote w:type="separator" w:id="0">
+<w:endnotes xmlns:wpc="http://schemas.microsoft.com/office/word/2010/wordprocessingCanvas" xmlns:mc="http://schemas.openxmlformats.org/markup-compatibility/2006" xmlns:o="urn:schemas-microsoft-com:office:office" xmlns:r="http://schemas.openxmlformats.org/officeDocument/2006/relationships" xmlns:m="http://schemas.openxmlformats.org/officeDocument/2006/math" xmlns:v="urn:schemas-microsoft-com:vml" xmlns:wp14="http://schemas.microsoft.com/office/word/2010/wordprocessingDrawing" xmlns:wp="http://schemas.openxmlformats.org/drawingml/2006/wordprocessingDrawing" xmlns:w10="urn:schemas-microsoft-com:office:word" xmlns:w="http://schemas.openxmlformats.org/wordprocessingml/2006/main" xmlns:w14="http://schemas.microsoft.com/office/word/2010/wordml" xmlns:w15="http://schemas.microsoft.com/office/word/2012/wordml" xmlns:wpg="http://schemas.microsoft.com/office/word/2010/wordprocessingGroup" xmlns:wpi="http://schemas.microsoft.com/office/word/2010/wordprocessingInk" xmlns:wne="http://schemas.microsoft.com/office/word/2006/wordml" xmlns:wps="http://schemas.microsoft.com/office/word/2010/wordprocessingShape" mc:Ignorable="w14 w15 wp14">
+  <w:endnote w:type="separator" w:id="-1">
     <w:p>
       <w:r>
         <w:separator/>
       </w:r>
     </w:p>
   </w:endnote>
-  <w:endnote w:type="continuationSeparator" w:id="1">
+  <w:endnote w:type="continuationSeparator" w:id="0">
     <w:p>
       <w:r>
         <w:continuationSeparator/>
@@ -2188,15 +2093,15 @@
 </file>
 
 <file path=word/footnotes.xml><?xml version="1.0" encoding="utf-8"?>
-<w:footnotes xmlns:ve="http://schemas.openxmlformats.org/markup-compatibility/2006" xmlns:o="urn:schemas-microsoft-com:office:office" xmlns:r="http://schemas.openxmlformats.org/officeDocument/2006/relationships" xmlns:m="http://schemas.openxmlformats.org/officeDocument/2006/math" xmlns:v="urn:schemas-microsoft-com:vml" xmlns:wp="http://schemas.openxmlformats.org/drawingml/2006/wordprocessingDrawing" xmlns:w10="urn:schemas-microsoft-com:office:word" xmlns:w="http://schemas.openxmlformats.org/wordprocessingml/2006/main" xmlns:wne="http://schemas.microsoft.com/office/word/2006/wordml">
-  <w:footnote w:type="separator" w:id="0">
+<w:footnotes xmlns:wpc="http://schemas.microsoft.com/office/word/2010/wordprocessingCanvas" xmlns:mc="http://schemas.openxmlformats.org/markup-compatibility/2006" xmlns:o="urn:schemas-microsoft-com:office:office" xmlns:r="http://schemas.openxmlformats.org/officeDocument/2006/relationships" xmlns:m="http://schemas.openxmlformats.org/officeDocument/2006/math" xmlns:v="urn:schemas-microsoft-com:vml" xmlns:wp14="http://schemas.microsoft.com/office/word/2010/wordprocessingDrawing" xmlns:wp="http://schemas.openxmlformats.org/drawingml/2006/wordprocessingDrawing" xmlns:w10="urn:schemas-microsoft-com:office:word" xmlns:w="http://schemas.openxmlformats.org/wordprocessingml/2006/main" xmlns:w14="http://schemas.microsoft.com/office/word/2010/wordml" xmlns:w15="http://schemas.microsoft.com/office/word/2012/wordml" xmlns:wpg="http://schemas.microsoft.com/office/word/2010/wordprocessingGroup" xmlns:wpi="http://schemas.microsoft.com/office/word/2010/wordprocessingInk" xmlns:wne="http://schemas.microsoft.com/office/word/2006/wordml" xmlns:wps="http://schemas.microsoft.com/office/word/2010/wordprocessingShape" mc:Ignorable="w14 w15 wp14">
+  <w:footnote w:type="separator" w:id="-1">
     <w:p>
       <w:r>
         <w:separator/>
       </w:r>
     </w:p>
   </w:footnote>
-  <w:footnote w:type="continuationSeparator" w:id="1">
+  <w:footnote w:type="continuationSeparator" w:id="0">
     <w:p>
       <w:r>
         <w:continuationSeparator/>
@@ -2207,8 +2112,8 @@
 </file>
 
 <file path=word/numbering.xml><?xml version="1.0" encoding="utf-8"?>
-<w:numbering xmlns:ve="http://schemas.openxmlformats.org/markup-compatibility/2006" xmlns:o="urn:schemas-microsoft-com:office:office" xmlns:r="http://schemas.openxmlformats.org/officeDocument/2006/relationships" xmlns:m="http://schemas.openxmlformats.org/officeDocument/2006/math" xmlns:v="urn:schemas-microsoft-com:vml" xmlns:wp="http://schemas.openxmlformats.org/drawingml/2006/wordprocessingDrawing" xmlns:w10="urn:schemas-microsoft-com:office:word" xmlns:w="http://schemas.openxmlformats.org/wordprocessingml/2006/main" xmlns:wne="http://schemas.microsoft.com/office/word/2006/wordml">
-  <w:abstractNum w:abstractNumId="0">
+<w:numbering xmlns:wpc="http://schemas.microsoft.com/office/word/2010/wordprocessingCanvas" xmlns:mc="http://schemas.openxmlformats.org/markup-compatibility/2006" xmlns:o="urn:schemas-microsoft-com:office:office" xmlns:r="http://schemas.openxmlformats.org/officeDocument/2006/relationships" xmlns:m="http://schemas.openxmlformats.org/officeDocument/2006/math" xmlns:v="urn:schemas-microsoft-com:vml" xmlns:wp14="http://schemas.microsoft.com/office/word/2010/wordprocessingDrawing" xmlns:wp="http://schemas.openxmlformats.org/drawingml/2006/wordprocessingDrawing" xmlns:w10="urn:schemas-microsoft-com:office:word" xmlns:w="http://schemas.openxmlformats.org/wordprocessingml/2006/main" xmlns:w14="http://schemas.microsoft.com/office/word/2010/wordml" xmlns:w15="http://schemas.microsoft.com/office/word/2012/wordml" xmlns:wpg="http://schemas.microsoft.com/office/word/2010/wordprocessingGroup" xmlns:wpi="http://schemas.microsoft.com/office/word/2010/wordprocessingInk" xmlns:wne="http://schemas.microsoft.com/office/word/2006/wordml" xmlns:wps="http://schemas.microsoft.com/office/word/2010/wordprocessingShape" mc:Ignorable="w14 w15 wp14">
+  <w:abstractNum w:abstractNumId="0" w15:restartNumberingAfterBreak="0">
     <w:nsid w:val="FFFFFF89"/>
     <w:multiLevelType w:val="singleLevel"/>
     <w:tmpl w:val="F0C07E94"/>
@@ -2229,7 +2134,7 @@
       </w:rPr>
     </w:lvl>
   </w:abstractNum>
-  <w:abstractNum w:abstractNumId="1">
+  <w:abstractNum w:abstractNumId="1" w15:restartNumberingAfterBreak="0">
     <w:nsid w:val="07255305"/>
     <w:multiLevelType w:val="hybridMultilevel"/>
     <w:tmpl w:val="9CB6A26C"/>
@@ -2318,7 +2223,7 @@
       </w:pPr>
     </w:lvl>
   </w:abstractNum>
-  <w:abstractNum w:abstractNumId="2">
+  <w:abstractNum w:abstractNumId="2" w15:restartNumberingAfterBreak="0">
     <w:nsid w:val="095B270C"/>
     <w:multiLevelType w:val="hybridMultilevel"/>
     <w:tmpl w:val="72049BA8"/>
@@ -2431,7 +2336,7 @@
       </w:rPr>
     </w:lvl>
   </w:abstractNum>
-  <w:abstractNum w:abstractNumId="3">
+  <w:abstractNum w:abstractNumId="3" w15:restartNumberingAfterBreak="0">
     <w:nsid w:val="0A080870"/>
     <w:multiLevelType w:val="hybridMultilevel"/>
     <w:tmpl w:val="67C451D4"/>
@@ -2544,7 +2449,7 @@
       </w:rPr>
     </w:lvl>
   </w:abstractNum>
-  <w:abstractNum w:abstractNumId="4">
+  <w:abstractNum w:abstractNumId="4" w15:restartNumberingAfterBreak="0">
     <w:nsid w:val="0E7263D7"/>
     <w:multiLevelType w:val="hybridMultilevel"/>
     <w:tmpl w:val="B67AFAC8"/>
@@ -2633,7 +2538,7 @@
       </w:pPr>
     </w:lvl>
   </w:abstractNum>
-  <w:abstractNum w:abstractNumId="5">
+  <w:abstractNum w:abstractNumId="5" w15:restartNumberingAfterBreak="0">
     <w:nsid w:val="18581ED7"/>
     <w:multiLevelType w:val="hybridMultilevel"/>
     <w:tmpl w:val="E772B4AC"/>
@@ -2722,7 +2627,7 @@
       </w:pPr>
     </w:lvl>
   </w:abstractNum>
-  <w:abstractNum w:abstractNumId="6">
+  <w:abstractNum w:abstractNumId="6" w15:restartNumberingAfterBreak="0">
     <w:nsid w:val="194D6434"/>
     <w:multiLevelType w:val="hybridMultilevel"/>
     <w:tmpl w:val="A2DEA658"/>
@@ -2835,7 +2740,7 @@
       </w:rPr>
     </w:lvl>
   </w:abstractNum>
-  <w:abstractNum w:abstractNumId="7">
+  <w:abstractNum w:abstractNumId="7" w15:restartNumberingAfterBreak="0">
     <w:nsid w:val="1EEE51CC"/>
     <w:multiLevelType w:val="hybridMultilevel"/>
     <w:tmpl w:val="434AD5D4"/>
@@ -2948,7 +2853,7 @@
       </w:rPr>
     </w:lvl>
   </w:abstractNum>
-  <w:abstractNum w:abstractNumId="8">
+  <w:abstractNum w:abstractNumId="8" w15:restartNumberingAfterBreak="0">
     <w:nsid w:val="2070101D"/>
     <w:multiLevelType w:val="hybridMultilevel"/>
     <w:tmpl w:val="E780B3A8"/>
@@ -3037,7 +2942,7 @@
       </w:pPr>
     </w:lvl>
   </w:abstractNum>
-  <w:abstractNum w:abstractNumId="9">
+  <w:abstractNum w:abstractNumId="9" w15:restartNumberingAfterBreak="0">
     <w:nsid w:val="220C55EB"/>
     <w:multiLevelType w:val="hybridMultilevel"/>
     <w:tmpl w:val="EE885B9A"/>
@@ -3152,7 +3057,7 @@
       </w:rPr>
     </w:lvl>
   </w:abstractNum>
-  <w:abstractNum w:abstractNumId="10">
+  <w:abstractNum w:abstractNumId="10" w15:restartNumberingAfterBreak="0">
     <w:nsid w:val="44A3601F"/>
     <w:multiLevelType w:val="hybridMultilevel"/>
     <w:tmpl w:val="E99EDEE0"/>
@@ -3241,7 +3146,7 @@
       </w:pPr>
     </w:lvl>
   </w:abstractNum>
-  <w:abstractNum w:abstractNumId="11">
+  <w:abstractNum w:abstractNumId="11" w15:restartNumberingAfterBreak="0">
     <w:nsid w:val="50FA4346"/>
     <w:multiLevelType w:val="hybridMultilevel"/>
     <w:tmpl w:val="110090FE"/>
@@ -3330,7 +3235,7 @@
       </w:pPr>
     </w:lvl>
   </w:abstractNum>
-  <w:abstractNum w:abstractNumId="12">
+  <w:abstractNum w:abstractNumId="12" w15:restartNumberingAfterBreak="0">
     <w:nsid w:val="52747EF7"/>
     <w:multiLevelType w:val="hybridMultilevel"/>
     <w:tmpl w:val="FBEAC882"/>
@@ -3445,7 +3350,7 @@
       </w:rPr>
     </w:lvl>
   </w:abstractNum>
-  <w:abstractNum w:abstractNumId="13">
+  <w:abstractNum w:abstractNumId="13" w15:restartNumberingAfterBreak="0">
     <w:nsid w:val="5C7A020E"/>
     <w:multiLevelType w:val="hybridMultilevel"/>
     <w:tmpl w:val="D81663C6"/>
@@ -3534,7 +3439,7 @@
       </w:pPr>
     </w:lvl>
   </w:abstractNum>
-  <w:abstractNum w:abstractNumId="14">
+  <w:abstractNum w:abstractNumId="14" w15:restartNumberingAfterBreak="0">
     <w:nsid w:val="5CB44148"/>
     <w:multiLevelType w:val="hybridMultilevel"/>
     <w:tmpl w:val="10328B08"/>
@@ -3623,7 +3528,7 @@
       </w:pPr>
     </w:lvl>
   </w:abstractNum>
-  <w:abstractNum w:abstractNumId="15">
+  <w:abstractNum w:abstractNumId="15" w15:restartNumberingAfterBreak="0">
     <w:nsid w:val="62E416C2"/>
     <w:multiLevelType w:val="hybridMultilevel"/>
     <w:tmpl w:val="AAB2138E"/>
@@ -3712,7 +3617,7 @@
       </w:pPr>
     </w:lvl>
   </w:abstractNum>
-  <w:abstractNum w:abstractNumId="16">
+  <w:abstractNum w:abstractNumId="16" w15:restartNumberingAfterBreak="0">
     <w:nsid w:val="6F073EBF"/>
     <w:multiLevelType w:val="hybridMultilevel"/>
     <w:tmpl w:val="1CD43D26"/>
@@ -3801,7 +3706,7 @@
       </w:pPr>
     </w:lvl>
   </w:abstractNum>
-  <w:abstractNum w:abstractNumId="17">
+  <w:abstractNum w:abstractNumId="17" w15:restartNumberingAfterBreak="0">
     <w:nsid w:val="6FE03F9C"/>
     <w:multiLevelType w:val="hybridMultilevel"/>
     <w:tmpl w:val="A2449CBC"/>
@@ -3890,7 +3795,7 @@
       </w:pPr>
     </w:lvl>
   </w:abstractNum>
-  <w:abstractNum w:abstractNumId="18">
+  <w:abstractNum w:abstractNumId="18" w15:restartNumberingAfterBreak="0">
     <w:nsid w:val="76822757"/>
     <w:multiLevelType w:val="hybridMultilevel"/>
     <w:tmpl w:val="BC38413E"/>
@@ -3979,7 +3884,7 @@
       </w:pPr>
     </w:lvl>
   </w:abstractNum>
-  <w:abstractNum w:abstractNumId="19">
+  <w:abstractNum w:abstractNumId="19" w15:restartNumberingAfterBreak="0">
     <w:nsid w:val="76CE0FC1"/>
     <w:multiLevelType w:val="hybridMultilevel"/>
     <w:tmpl w:val="860AD472"/>
@@ -4068,7 +3973,7 @@
       </w:pPr>
     </w:lvl>
   </w:abstractNum>
-  <w:abstractNum w:abstractNumId="20">
+  <w:abstractNum w:abstractNumId="20" w15:restartNumberingAfterBreak="0">
     <w:nsid w:val="7D3774E4"/>
     <w:multiLevelType w:val="hybridMultilevel"/>
     <w:tmpl w:val="4620BD3E"/>
@@ -4224,7 +4129,7 @@
 </file>
 
 <file path=word/styles.xml><?xml version="1.0" encoding="utf-8"?>
-<w:styles xmlns:r="http://schemas.openxmlformats.org/officeDocument/2006/relationships" xmlns:w="http://schemas.openxmlformats.org/wordprocessingml/2006/main">
+<w:styles xmlns:mc="http://schemas.openxmlformats.org/markup-compatibility/2006" xmlns:r="http://schemas.openxmlformats.org/officeDocument/2006/relationships" xmlns:w="http://schemas.openxmlformats.org/wordprocessingml/2006/main" xmlns:w14="http://schemas.microsoft.com/office/word/2010/wordml" xmlns:w15="http://schemas.microsoft.com/office/word/2012/wordml" mc:Ignorable="w14 w15">
   <w:docDefaults>
     <w:rPrDefault>
       <w:rPr>
@@ -4234,144 +4139,378 @@
     </w:rPrDefault>
     <w:pPrDefault/>
   </w:docDefaults>
-  <w:latentStyles w:defLockedState="0" w:defUIPriority="99" w:defSemiHidden="1" w:defUnhideWhenUsed="1" w:defQFormat="0" w:count="267">
-    <w:lsdException w:name="Normal" w:semiHidden="0" w:uiPriority="0" w:unhideWhenUsed="0" w:qFormat="1"/>
-    <w:lsdException w:name="heading 1" w:semiHidden="0" w:uiPriority="9" w:unhideWhenUsed="0" w:qFormat="1"/>
-    <w:lsdException w:name="heading 2" w:uiPriority="9" w:qFormat="1"/>
-    <w:lsdException w:name="heading 3" w:uiPriority="9" w:qFormat="1"/>
-    <w:lsdException w:name="heading 4" w:uiPriority="9" w:qFormat="1"/>
-    <w:lsdException w:name="heading 5" w:uiPriority="9" w:qFormat="1"/>
-    <w:lsdException w:name="heading 6" w:uiPriority="9" w:qFormat="1"/>
-    <w:lsdException w:name="heading 7" w:uiPriority="9" w:qFormat="1"/>
-    <w:lsdException w:name="heading 8" w:uiPriority="9" w:qFormat="1"/>
-    <w:lsdException w:name="heading 9" w:uiPriority="9" w:qFormat="1"/>
-    <w:lsdException w:name="toc 1" w:uiPriority="39"/>
-    <w:lsdException w:name="toc 2" w:uiPriority="39"/>
-    <w:lsdException w:name="toc 3" w:uiPriority="39"/>
-    <w:lsdException w:name="toc 4" w:uiPriority="39"/>
-    <w:lsdException w:name="toc 5" w:uiPriority="39"/>
-    <w:lsdException w:name="toc 6" w:uiPriority="39"/>
-    <w:lsdException w:name="toc 7" w:uiPriority="39"/>
-    <w:lsdException w:name="toc 8" w:uiPriority="39"/>
-    <w:lsdException w:name="toc 9" w:uiPriority="39"/>
-    <w:lsdException w:name="caption" w:uiPriority="35" w:qFormat="1"/>
-    <w:lsdException w:name="Title" w:semiHidden="0" w:uiPriority="10" w:unhideWhenUsed="0" w:qFormat="1"/>
-    <w:lsdException w:name="Default Paragraph Font" w:uiPriority="1"/>
-    <w:lsdException w:name="Subtitle" w:semiHidden="0" w:uiPriority="11" w:unhideWhenUsed="0" w:qFormat="1"/>
-    <w:lsdException w:name="Strong" w:semiHidden="0" w:uiPriority="22" w:unhideWhenUsed="0" w:qFormat="1"/>
-    <w:lsdException w:name="Emphasis" w:semiHidden="0" w:uiPriority="20" w:unhideWhenUsed="0" w:qFormat="1"/>
-    <w:lsdException w:name="Table Grid" w:semiHidden="0" w:uiPriority="59" w:unhideWhenUsed="0"/>
-    <w:lsdException w:name="Placeholder Text" w:unhideWhenUsed="0"/>
-    <w:lsdException w:name="No Spacing" w:semiHidden="0" w:uiPriority="1" w:unhideWhenUsed="0" w:qFormat="1"/>
-    <w:lsdException w:name="Light Shading" w:semiHidden="0" w:uiPriority="60" w:unhideWhenUsed="0"/>
-    <w:lsdException w:name="Light List" w:semiHidden="0" w:uiPriority="61" w:unhideWhenUsed="0"/>
-    <w:lsdException w:name="Light Grid" w:semiHidden="0" w:uiPriority="62" w:unhideWhenUsed="0"/>
-    <w:lsdException w:name="Medium Shading 1" w:semiHidden="0" w:uiPriority="63" w:unhideWhenUsed="0"/>
-    <w:lsdException w:name="Medium Shading 2" w:semiHidden="0" w:uiPriority="64" w:unhideWhenUsed="0"/>
-    <w:lsdException w:name="Medium List 1" w:semiHidden="0" w:uiPriority="65" w:unhideWhenUsed="0"/>
-    <w:lsdException w:name="Medium List 2" w:semiHidden="0" w:uiPriority="66" w:unhideWhenUsed="0"/>
-    <w:lsdException w:name="Medium Grid 1" w:semiHidden="0" w:uiPriority="67" w:unhideWhenUsed="0"/>
-    <w:lsdException w:name="Medium Grid 2" w:semiHidden="0" w:uiPriority="68" w:unhideWhenUsed="0"/>
-    <w:lsdException w:name="Medium Grid 3" w:semiHidden="0" w:uiPriority="69" w:unhideWhenUsed="0"/>
-    <w:lsdException w:name="Dark List" w:semiHidden="0" w:uiPriority="70" w:unhideWhenUsed="0"/>
-    <w:lsdException w:name="Colorful Shading" w:semiHidden="0" w:uiPriority="71" w:unhideWhenUsed="0"/>
-    <w:lsdException w:name="Colorful List" w:semiHidden="0" w:uiPriority="72" w:unhideWhenUsed="0"/>
-    <w:lsdException w:name="Colorful Grid" w:semiHidden="0" w:uiPriority="73" w:unhideWhenUsed="0"/>
-    <w:lsdException w:name="Light Shading Accent 1" w:semiHidden="0" w:uiPriority="60" w:unhideWhenUsed="0"/>
-    <w:lsdException w:name="Light List Accent 1" w:semiHidden="0" w:uiPriority="61" w:unhideWhenUsed="0"/>
-    <w:lsdException w:name="Light Grid Accent 1" w:semiHidden="0" w:uiPriority="62" w:unhideWhenUsed="0"/>
-    <w:lsdException w:name="Medium Shading 1 Accent 1" w:semiHidden="0" w:uiPriority="63" w:unhideWhenUsed="0"/>
-    <w:lsdException w:name="Medium Shading 2 Accent 1" w:semiHidden="0" w:uiPriority="64" w:unhideWhenUsed="0"/>
-    <w:lsdException w:name="Medium List 1 Accent 1" w:semiHidden="0" w:uiPriority="65" w:unhideWhenUsed="0"/>
-    <w:lsdException w:name="Revision" w:unhideWhenUsed="0"/>
-    <w:lsdException w:name="List Paragraph" w:semiHidden="0" w:uiPriority="34" w:unhideWhenUsed="0" w:qFormat="1"/>
-    <w:lsdException w:name="Quote" w:semiHidden="0" w:uiPriority="29" w:unhideWhenUsed="0" w:qFormat="1"/>
-    <w:lsdException w:name="Intense Quote" w:semiHidden="0" w:uiPriority="30" w:unhideWhenUsed="0" w:qFormat="1"/>
-    <w:lsdException w:name="Medium List 2 Accent 1" w:semiHidden="0" w:uiPriority="66" w:unhideWhenUsed="0"/>
-    <w:lsdException w:name="Medium Grid 1 Accent 1" w:semiHidden="0" w:uiPriority="67" w:unhideWhenUsed="0"/>
-    <w:lsdException w:name="Medium Grid 2 Accent 1" w:semiHidden="0" w:uiPriority="68" w:unhideWhenUsed="0"/>
-    <w:lsdException w:name="Medium Grid 3 Accent 1" w:semiHidden="0" w:uiPriority="69" w:unhideWhenUsed="0"/>
-    <w:lsdException w:name="Dark List Accent 1" w:semiHidden="0" w:uiPriority="70" w:unhideWhenUsed="0"/>
-    <w:lsdException w:name="Colorful Shading Accent 1" w:semiHidden="0" w:uiPriority="71" w:unhideWhenUsed="0"/>
-    <w:lsdException w:name="Colorful List Accent 1" w:semiHidden="0" w:uiPriority="72" w:unhideWhenUsed="0"/>
-    <w:lsdException w:name="Colorful Grid Accent 1" w:semiHidden="0" w:uiPriority="73" w:unhideWhenUsed="0"/>
-    <w:lsdException w:name="Light Shading Accent 2" w:semiHidden="0" w:uiPriority="60" w:unhideWhenUsed="0"/>
-    <w:lsdException w:name="Light List Accent 2" w:semiHidden="0" w:uiPriority="61" w:unhideWhenUsed="0"/>
-    <w:lsdException w:name="Light Grid Accent 2" w:semiHidden="0" w:uiPriority="62" w:unhideWhenUsed="0"/>
-    <w:lsdException w:name="Medium Shading 1 Accent 2" w:semiHidden="0" w:uiPriority="63" w:unhideWhenUsed="0"/>
-    <w:lsdException w:name="Medium Shading 2 Accent 2" w:semiHidden="0" w:uiPriority="64" w:unhideWhenUsed="0"/>
-    <w:lsdException w:name="Medium List 1 Accent 2" w:semiHidden="0" w:uiPriority="65" w:unhideWhenUsed="0"/>
-    <w:lsdException w:name="Medium List 2 Accent 2" w:semiHidden="0" w:uiPriority="66" w:unhideWhenUsed="0"/>
-    <w:lsdException w:name="Medium Grid 1 Accent 2" w:semiHidden="0" w:uiPriority="67" w:unhideWhenUsed="0"/>
-    <w:lsdException w:name="Medium Grid 2 Accent 2" w:semiHidden="0" w:uiPriority="68" w:unhideWhenUsed="0"/>
-    <w:lsdException w:name="Medium Grid 3 Accent 2" w:semiHidden="0" w:uiPriority="69" w:unhideWhenUsed="0"/>
-    <w:lsdException w:name="Dark List Accent 2" w:semiHidden="0" w:uiPriority="70" w:unhideWhenUsed="0"/>
-    <w:lsdException w:name="Colorful Shading Accent 2" w:semiHidden="0" w:uiPriority="71" w:unhideWhenUsed="0"/>
-    <w:lsdException w:name="Colorful List Accent 2" w:semiHidden="0" w:uiPriority="72" w:unhideWhenUsed="0"/>
-    <w:lsdException w:name="Colorful Grid Accent 2" w:semiHidden="0" w:uiPriority="73" w:unhideWhenUsed="0"/>
-    <w:lsdException w:name="Light Shading Accent 3" w:semiHidden="0" w:uiPriority="60" w:unhideWhenUsed="0"/>
-    <w:lsdException w:name="Light List Accent 3" w:semiHidden="0" w:uiPriority="61" w:unhideWhenUsed="0"/>
-    <w:lsdException w:name="Light Grid Accent 3" w:semiHidden="0" w:uiPriority="62" w:unhideWhenUsed="0"/>
-    <w:lsdException w:name="Medium Shading 1 Accent 3" w:semiHidden="0" w:uiPriority="63" w:unhideWhenUsed="0"/>
-    <w:lsdException w:name="Medium Shading 2 Accent 3" w:semiHidden="0" w:uiPriority="64" w:unhideWhenUsed="0"/>
-    <w:lsdException w:name="Medium List 1 Accent 3" w:semiHidden="0" w:uiPriority="65" w:unhideWhenUsed="0"/>
-    <w:lsdException w:name="Medium List 2 Accent 3" w:semiHidden="0" w:uiPriority="66" w:unhideWhenUsed="0"/>
-    <w:lsdException w:name="Medium Grid 1 Accent 3" w:semiHidden="0" w:uiPriority="67" w:unhideWhenUsed="0"/>
-    <w:lsdException w:name="Medium Grid 2 Accent 3" w:semiHidden="0" w:uiPriority="68" w:unhideWhenUsed="0"/>
-    <w:lsdException w:name="Medium Grid 3 Accent 3" w:semiHidden="0" w:uiPriority="69" w:unhideWhenUsed="0"/>
-    <w:lsdException w:name="Dark List Accent 3" w:semiHidden="0" w:uiPriority="70" w:unhideWhenUsed="0"/>
-    <w:lsdException w:name="Colorful Shading Accent 3" w:semiHidden="0" w:uiPriority="71" w:unhideWhenUsed="0"/>
-    <w:lsdException w:name="Colorful List Accent 3" w:semiHidden="0" w:uiPriority="72" w:unhideWhenUsed="0"/>
-    <w:lsdException w:name="Colorful Grid Accent 3" w:semiHidden="0" w:uiPriority="73" w:unhideWhenUsed="0"/>
-    <w:lsdException w:name="Light Shading Accent 4" w:semiHidden="0" w:uiPriority="60" w:unhideWhenUsed="0"/>
-    <w:lsdException w:name="Light List Accent 4" w:semiHidden="0" w:uiPriority="61" w:unhideWhenUsed="0"/>
-    <w:lsdException w:name="Light Grid Accent 4" w:semiHidden="0" w:uiPriority="62" w:unhideWhenUsed="0"/>
-    <w:lsdException w:name="Medium Shading 1 Accent 4" w:semiHidden="0" w:uiPriority="63" w:unhideWhenUsed="0"/>
-    <w:lsdException w:name="Medium Shading 2 Accent 4" w:semiHidden="0" w:uiPriority="64" w:unhideWhenUsed="0"/>
-    <w:lsdException w:name="Medium List 1 Accent 4" w:semiHidden="0" w:uiPriority="65" w:unhideWhenUsed="0"/>
-    <w:lsdException w:name="Medium List 2 Accent 4" w:semiHidden="0" w:uiPriority="66" w:unhideWhenUsed="0"/>
-    <w:lsdException w:name="Medium Grid 1 Accent 4" w:semiHidden="0" w:uiPriority="67" w:unhideWhenUsed="0"/>
-    <w:lsdException w:name="Medium Grid 2 Accent 4" w:semiHidden="0" w:uiPriority="68" w:unhideWhenUsed="0"/>
-    <w:lsdException w:name="Medium Grid 3 Accent 4" w:semiHidden="0" w:uiPriority="69" w:unhideWhenUsed="0"/>
-    <w:lsdException w:name="Dark List Accent 4" w:semiHidden="0" w:uiPriority="70" w:unhideWhenUsed="0"/>
-    <w:lsdException w:name="Colorful Shading Accent 4" w:semiHidden="0" w:uiPriority="71" w:unhideWhenUsed="0"/>
-    <w:lsdException w:name="Colorful List Accent 4" w:semiHidden="0" w:uiPriority="72" w:unhideWhenUsed="0"/>
-    <w:lsdException w:name="Colorful Grid Accent 4" w:semiHidden="0" w:uiPriority="73" w:unhideWhenUsed="0"/>
-    <w:lsdException w:name="Light Shading Accent 5" w:semiHidden="0" w:uiPriority="60" w:unhideWhenUsed="0"/>
-    <w:lsdException w:name="Light List Accent 5" w:semiHidden="0" w:uiPriority="61" w:unhideWhenUsed="0"/>
-    <w:lsdException w:name="Light Grid Accent 5" w:semiHidden="0" w:uiPriority="62" w:unhideWhenUsed="0"/>
-    <w:lsdException w:name="Medium Shading 1 Accent 5" w:semiHidden="0" w:uiPriority="63" w:unhideWhenUsed="0"/>
-    <w:lsdException w:name="Medium Shading 2 Accent 5" w:semiHidden="0" w:uiPriority="64" w:unhideWhenUsed="0"/>
-    <w:lsdException w:name="Medium List 1 Accent 5" w:semiHidden="0" w:uiPriority="65" w:unhideWhenUsed="0"/>
-    <w:lsdException w:name="Medium List 2 Accent 5" w:semiHidden="0" w:uiPriority="66" w:unhideWhenUsed="0"/>
-    <w:lsdException w:name="Medium Grid 1 Accent 5" w:semiHidden="0" w:uiPriority="67" w:unhideWhenUsed="0"/>
-    <w:lsdException w:name="Medium Grid 2 Accent 5" w:semiHidden="0" w:uiPriority="68" w:unhideWhenUsed="0"/>
-    <w:lsdException w:name="Medium Grid 3 Accent 5" w:semiHidden="0" w:uiPriority="69" w:unhideWhenUsed="0"/>
-    <w:lsdException w:name="Dark List Accent 5" w:semiHidden="0" w:uiPriority="70" w:unhideWhenUsed="0"/>
-    <w:lsdException w:name="Colorful Shading Accent 5" w:semiHidden="0" w:uiPriority="71" w:unhideWhenUsed="0"/>
-    <w:lsdException w:name="Colorful List Accent 5" w:semiHidden="0" w:uiPriority="72" w:unhideWhenUsed="0"/>
-    <w:lsdException w:name="Colorful Grid Accent 5" w:semiHidden="0" w:uiPriority="73" w:unhideWhenUsed="0"/>
-    <w:lsdException w:name="Light Shading Accent 6" w:semiHidden="0" w:uiPriority="60" w:unhideWhenUsed="0"/>
-    <w:lsdException w:name="Light List Accent 6" w:semiHidden="0" w:uiPriority="61" w:unhideWhenUsed="0"/>
-    <w:lsdException w:name="Light Grid Accent 6" w:semiHidden="0" w:uiPriority="62" w:unhideWhenUsed="0"/>
-    <w:lsdException w:name="Medium Shading 1 Accent 6" w:semiHidden="0" w:uiPriority="63" w:unhideWhenUsed="0"/>
-    <w:lsdException w:name="Medium Shading 2 Accent 6" w:semiHidden="0" w:uiPriority="64" w:unhideWhenUsed="0"/>
-    <w:lsdException w:name="Medium List 1 Accent 6" w:semiHidden="0" w:uiPriority="65" w:unhideWhenUsed="0"/>
-    <w:lsdException w:name="Medium List 2 Accent 6" w:semiHidden="0" w:uiPriority="66" w:unhideWhenUsed="0"/>
-    <w:lsdException w:name="Medium Grid 1 Accent 6" w:semiHidden="0" w:uiPriority="67" w:unhideWhenUsed="0"/>
-    <w:lsdException w:name="Medium Grid 2 Accent 6" w:semiHidden="0" w:uiPriority="68" w:unhideWhenUsed="0"/>
-    <w:lsdException w:name="Medium Grid 3 Accent 6" w:semiHidden="0" w:uiPriority="69" w:unhideWhenUsed="0"/>
-    <w:lsdException w:name="Dark List Accent 6" w:semiHidden="0" w:uiPriority="70" w:unhideWhenUsed="0"/>
-    <w:lsdException w:name="Colorful Shading Accent 6" w:semiHidden="0" w:uiPriority="71" w:unhideWhenUsed="0"/>
-    <w:lsdException w:name="Colorful List Accent 6" w:semiHidden="0" w:uiPriority="72" w:unhideWhenUsed="0"/>
-    <w:lsdException w:name="Colorful Grid Accent 6" w:semiHidden="0" w:uiPriority="73" w:unhideWhenUsed="0"/>
-    <w:lsdException w:name="Subtle Emphasis" w:semiHidden="0" w:uiPriority="19" w:unhideWhenUsed="0" w:qFormat="1"/>
-    <w:lsdException w:name="Intense Emphasis" w:semiHidden="0" w:uiPriority="21" w:unhideWhenUsed="0" w:qFormat="1"/>
-    <w:lsdException w:name="Subtle Reference" w:semiHidden="0" w:uiPriority="31" w:unhideWhenUsed="0" w:qFormat="1"/>
-    <w:lsdException w:name="Intense Reference" w:semiHidden="0" w:uiPriority="32" w:unhideWhenUsed="0" w:qFormat="1"/>
-    <w:lsdException w:name="Book Title" w:semiHidden="0" w:uiPriority="33" w:unhideWhenUsed="0" w:qFormat="1"/>
-    <w:lsdException w:name="Bibliography" w:uiPriority="37"/>
-    <w:lsdException w:name="TOC Heading" w:uiPriority="39" w:qFormat="1"/>
+  <w:latentStyles w:defLockedState="0" w:defUIPriority="99" w:defSemiHidden="0" w:defUnhideWhenUsed="0" w:defQFormat="0" w:count="371">
+    <w:lsdException w:name="Normal" w:uiPriority="0" w:qFormat="1"/>
+    <w:lsdException w:name="heading 1" w:uiPriority="9" w:qFormat="1"/>
+    <w:lsdException w:name="heading 2" w:semiHidden="1" w:uiPriority="9" w:unhideWhenUsed="1" w:qFormat="1"/>
+    <w:lsdException w:name="heading 3" w:semiHidden="1" w:uiPriority="9" w:unhideWhenUsed="1" w:qFormat="1"/>
+    <w:lsdException w:name="heading 4" w:semiHidden="1" w:uiPriority="9" w:unhideWhenUsed="1" w:qFormat="1"/>
+    <w:lsdException w:name="heading 5" w:semiHidden="1" w:uiPriority="9" w:unhideWhenUsed="1" w:qFormat="1"/>
+    <w:lsdException w:name="heading 6" w:semiHidden="1" w:uiPriority="9" w:unhideWhenUsed="1" w:qFormat="1"/>
+    <w:lsdException w:name="heading 7" w:semiHidden="1" w:uiPriority="9" w:unhideWhenUsed="1" w:qFormat="1"/>
+    <w:lsdException w:name="heading 8" w:semiHidden="1" w:uiPriority="9" w:unhideWhenUsed="1" w:qFormat="1"/>
+    <w:lsdException w:name="heading 9" w:semiHidden="1" w:uiPriority="9" w:unhideWhenUsed="1" w:qFormat="1"/>
+    <w:lsdException w:name="index 1" w:semiHidden="1" w:unhideWhenUsed="1"/>
+    <w:lsdException w:name="index 2" w:semiHidden="1" w:unhideWhenUsed="1"/>
+    <w:lsdException w:name="index 3" w:semiHidden="1" w:unhideWhenUsed="1"/>
+    <w:lsdException w:name="index 4" w:semiHidden="1" w:unhideWhenUsed="1"/>
+    <w:lsdException w:name="index 5" w:semiHidden="1" w:unhideWhenUsed="1"/>
+    <w:lsdException w:name="index 6" w:semiHidden="1" w:unhideWhenUsed="1"/>
+    <w:lsdException w:name="index 7" w:semiHidden="1" w:unhideWhenUsed="1"/>
+    <w:lsdException w:name="index 8" w:semiHidden="1" w:unhideWhenUsed="1"/>
+    <w:lsdException w:name="index 9" w:semiHidden="1" w:unhideWhenUsed="1"/>
+    <w:lsdException w:name="toc 1" w:semiHidden="1" w:uiPriority="39" w:unhideWhenUsed="1"/>
+    <w:lsdException w:name="toc 2" w:semiHidden="1" w:uiPriority="39" w:unhideWhenUsed="1"/>
+    <w:lsdException w:name="toc 3" w:semiHidden="1" w:uiPriority="39" w:unhideWhenUsed="1"/>
+    <w:lsdException w:name="toc 4" w:semiHidden="1" w:uiPriority="39" w:unhideWhenUsed="1"/>
+    <w:lsdException w:name="toc 5" w:semiHidden="1" w:uiPriority="39" w:unhideWhenUsed="1"/>
+    <w:lsdException w:name="toc 6" w:semiHidden="1" w:uiPriority="39" w:unhideWhenUsed="1"/>
+    <w:lsdException w:name="toc 7" w:semiHidden="1" w:uiPriority="39" w:unhideWhenUsed="1"/>
+    <w:lsdException w:name="toc 8" w:semiHidden="1" w:uiPriority="39" w:unhideWhenUsed="1"/>
+    <w:lsdException w:name="toc 9" w:semiHidden="1" w:uiPriority="39" w:unhideWhenUsed="1"/>
+    <w:lsdException w:name="Normal Indent" w:semiHidden="1" w:unhideWhenUsed="1"/>
+    <w:lsdException w:name="footnote text" w:semiHidden="1" w:unhideWhenUsed="1"/>
+    <w:lsdException w:name="annotation text" w:semiHidden="1" w:unhideWhenUsed="1"/>
+    <w:lsdException w:name="header" w:semiHidden="1" w:unhideWhenUsed="1"/>
+    <w:lsdException w:name="footer" w:semiHidden="1" w:unhideWhenUsed="1"/>
+    <w:lsdException w:name="index heading" w:semiHidden="1" w:unhideWhenUsed="1"/>
+    <w:lsdException w:name="caption" w:semiHidden="1" w:uiPriority="35" w:unhideWhenUsed="1" w:qFormat="1"/>
+    <w:lsdException w:name="table of figures" w:semiHidden="1" w:unhideWhenUsed="1"/>
+    <w:lsdException w:name="envelope address" w:semiHidden="1" w:unhideWhenUsed="1"/>
+    <w:lsdException w:name="envelope return" w:semiHidden="1" w:unhideWhenUsed="1"/>
+    <w:lsdException w:name="footnote reference" w:semiHidden="1" w:unhideWhenUsed="1"/>
+    <w:lsdException w:name="annotation reference" w:semiHidden="1" w:unhideWhenUsed="1"/>
+    <w:lsdException w:name="line number" w:semiHidden="1" w:unhideWhenUsed="1"/>
+    <w:lsdException w:name="page number" w:semiHidden="1" w:unhideWhenUsed="1"/>
+    <w:lsdException w:name="endnote reference" w:semiHidden="1" w:unhideWhenUsed="1"/>
+    <w:lsdException w:name="endnote text" w:semiHidden="1" w:unhideWhenUsed="1"/>
+    <w:lsdException w:name="table of authorities" w:semiHidden="1" w:unhideWhenUsed="1"/>
+    <w:lsdException w:name="macro" w:semiHidden="1" w:unhideWhenUsed="1"/>
+    <w:lsdException w:name="toa heading" w:semiHidden="1" w:unhideWhenUsed="1"/>
+    <w:lsdException w:name="List" w:semiHidden="1" w:unhideWhenUsed="1"/>
+    <w:lsdException w:name="List Bullet" w:semiHidden="1" w:unhideWhenUsed="1"/>
+    <w:lsdException w:name="List Number" w:semiHidden="1" w:unhideWhenUsed="1"/>
+    <w:lsdException w:name="List 2" w:semiHidden="1" w:unhideWhenUsed="1"/>
+    <w:lsdException w:name="List 3" w:semiHidden="1" w:unhideWhenUsed="1"/>
+    <w:lsdException w:name="List 4" w:semiHidden="1" w:unhideWhenUsed="1"/>
+    <w:lsdException w:name="List 5" w:semiHidden="1" w:unhideWhenUsed="1"/>
+    <w:lsdException w:name="List Bullet 2" w:semiHidden="1" w:unhideWhenUsed="1"/>
+    <w:lsdException w:name="List Bullet 3" w:semiHidden="1" w:unhideWhenUsed="1"/>
+    <w:lsdException w:name="List Bullet 4" w:semiHidden="1" w:unhideWhenUsed="1"/>
+    <w:lsdException w:name="List Bullet 5" w:semiHidden="1" w:unhideWhenUsed="1"/>
+    <w:lsdException w:name="List Number 2" w:semiHidden="1" w:unhideWhenUsed="1"/>
+    <w:lsdException w:name="List Number 3" w:semiHidden="1" w:unhideWhenUsed="1"/>
+    <w:lsdException w:name="List Number 4" w:semiHidden="1" w:unhideWhenUsed="1"/>
+    <w:lsdException w:name="List Number 5" w:semiHidden="1" w:unhideWhenUsed="1"/>
+    <w:lsdException w:name="Title" w:uiPriority="10" w:qFormat="1"/>
+    <w:lsdException w:name="Closing" w:semiHidden="1" w:unhideWhenUsed="1"/>
+    <w:lsdException w:name="Signature" w:semiHidden="1" w:unhideWhenUsed="1"/>
+    <w:lsdException w:name="Default Paragraph Font" w:semiHidden="1" w:uiPriority="1" w:unhideWhenUsed="1"/>
+    <w:lsdException w:name="Body Text" w:semiHidden="1" w:unhideWhenUsed="1"/>
+    <w:lsdException w:name="Body Text Indent" w:semiHidden="1" w:unhideWhenUsed="1"/>
+    <w:lsdException w:name="List Continue" w:semiHidden="1" w:unhideWhenUsed="1"/>
+    <w:lsdException w:name="List Continue 2" w:semiHidden="1" w:unhideWhenUsed="1"/>
+    <w:lsdException w:name="List Continue 3" w:semiHidden="1" w:unhideWhenUsed="1"/>
+    <w:lsdException w:name="List Continue 4" w:semiHidden="1" w:unhideWhenUsed="1"/>
+    <w:lsdException w:name="List Continue 5" w:semiHidden="1" w:unhideWhenUsed="1"/>
+    <w:lsdException w:name="Message Header" w:semiHidden="1" w:unhideWhenUsed="1"/>
+    <w:lsdException w:name="Subtitle" w:uiPriority="11" w:qFormat="1"/>
+    <w:lsdException w:name="Salutation" w:semiHidden="1" w:unhideWhenUsed="1"/>
+    <w:lsdException w:name="Date" w:semiHidden="1" w:unhideWhenUsed="1"/>
+    <w:lsdException w:name="Body Text First Indent" w:semiHidden="1" w:unhideWhenUsed="1"/>
+    <w:lsdException w:name="Body Text First Indent 2" w:semiHidden="1" w:unhideWhenUsed="1"/>
+    <w:lsdException w:name="Note Heading" w:semiHidden="1" w:unhideWhenUsed="1"/>
+    <w:lsdException w:name="Body Text 2" w:semiHidden="1" w:unhideWhenUsed="1"/>
+    <w:lsdException w:name="Body Text 3" w:semiHidden="1" w:unhideWhenUsed="1"/>
+    <w:lsdException w:name="Body Text Indent 2" w:semiHidden="1" w:unhideWhenUsed="1"/>
+    <w:lsdException w:name="Body Text Indent 3" w:semiHidden="1" w:unhideWhenUsed="1"/>
+    <w:lsdException w:name="Block Text" w:semiHidden="1" w:unhideWhenUsed="1"/>
+    <w:lsdException w:name="Hyperlink" w:semiHidden="1" w:unhideWhenUsed="1"/>
+    <w:lsdException w:name="FollowedHyperlink" w:semiHidden="1" w:unhideWhenUsed="1"/>
+    <w:lsdException w:name="Strong" w:uiPriority="22" w:qFormat="1"/>
+    <w:lsdException w:name="Emphasis" w:uiPriority="20" w:qFormat="1"/>
+    <w:lsdException w:name="Document Map" w:semiHidden="1" w:unhideWhenUsed="1"/>
+    <w:lsdException w:name="Plain Text" w:semiHidden="1" w:unhideWhenUsed="1"/>
+    <w:lsdException w:name="E-mail Signature" w:semiHidden="1" w:unhideWhenUsed="1"/>
+    <w:lsdException w:name="HTML Top of Form" w:semiHidden="1" w:unhideWhenUsed="1"/>
+    <w:lsdException w:name="HTML Bottom of Form" w:semiHidden="1" w:unhideWhenUsed="1"/>
+    <w:lsdException w:name="Normal (Web)" w:semiHidden="1" w:unhideWhenUsed="1"/>
+    <w:lsdException w:name="HTML Acronym" w:semiHidden="1" w:unhideWhenUsed="1"/>
+    <w:lsdException w:name="HTML Address" w:semiHidden="1" w:unhideWhenUsed="1"/>
+    <w:lsdException w:name="HTML Cite" w:semiHidden="1" w:unhideWhenUsed="1"/>
+    <w:lsdException w:name="HTML Code" w:semiHidden="1" w:unhideWhenUsed="1"/>
+    <w:lsdException w:name="HTML Definition" w:semiHidden="1" w:unhideWhenUsed="1"/>
+    <w:lsdException w:name="HTML Keyboard" w:semiHidden="1" w:unhideWhenUsed="1"/>
+    <w:lsdException w:name="HTML Preformatted" w:semiHidden="1" w:unhideWhenUsed="1"/>
+    <w:lsdException w:name="HTML Sample" w:semiHidden="1" w:unhideWhenUsed="1"/>
+    <w:lsdException w:name="HTML Typewriter" w:semiHidden="1" w:unhideWhenUsed="1"/>
+    <w:lsdException w:name="HTML Variable" w:semiHidden="1" w:unhideWhenUsed="1"/>
+    <w:lsdException w:name="Normal Table" w:semiHidden="1" w:unhideWhenUsed="1"/>
+    <w:lsdException w:name="annotation subject" w:semiHidden="1" w:unhideWhenUsed="1"/>
+    <w:lsdException w:name="No List" w:semiHidden="1" w:unhideWhenUsed="1"/>
+    <w:lsdException w:name="Outline List 1" w:semiHidden="1" w:unhideWhenUsed="1"/>
+    <w:lsdException w:name="Outline List 2" w:semiHidden="1" w:unhideWhenUsed="1"/>
+    <w:lsdException w:name="Outline List 3" w:semiHidden="1" w:unhideWhenUsed="1"/>
+    <w:lsdException w:name="Table Simple 1" w:semiHidden="1" w:unhideWhenUsed="1"/>
+    <w:lsdException w:name="Table Simple 2" w:semiHidden="1" w:unhideWhenUsed="1"/>
+    <w:lsdException w:name="Table Simple 3" w:semiHidden="1" w:unhideWhenUsed="1"/>
+    <w:lsdException w:name="Table Classic 1" w:semiHidden="1" w:unhideWhenUsed="1"/>
+    <w:lsdException w:name="Table Classic 2" w:semiHidden="1" w:unhideWhenUsed="1"/>
+    <w:lsdException w:name="Table Classic 3" w:semiHidden="1" w:unhideWhenUsed="1"/>
+    <w:lsdException w:name="Table Classic 4" w:semiHidden="1" w:unhideWhenUsed="1"/>
+    <w:lsdException w:name="Table Colorful 1" w:semiHidden="1" w:unhideWhenUsed="1"/>
+    <w:lsdException w:name="Table Colorful 2" w:semiHidden="1" w:unhideWhenUsed="1"/>
+    <w:lsdException w:name="Table Colorful 3" w:semiHidden="1" w:unhideWhenUsed="1"/>
+    <w:lsdException w:name="Table Columns 1" w:semiHidden="1" w:unhideWhenUsed="1"/>
+    <w:lsdException w:name="Table Columns 2" w:semiHidden="1" w:unhideWhenUsed="1"/>
+    <w:lsdException w:name="Table Columns 3" w:semiHidden="1" w:unhideWhenUsed="1"/>
+    <w:lsdException w:name="Table Columns 4" w:semiHidden="1" w:unhideWhenUsed="1"/>
+    <w:lsdException w:name="Table Columns 5" w:semiHidden="1" w:unhideWhenUsed="1"/>
+    <w:lsdException w:name="Table Grid 1" w:semiHidden="1" w:unhideWhenUsed="1"/>
+    <w:lsdException w:name="Table Grid 2" w:semiHidden="1" w:unhideWhenUsed="1"/>
+    <w:lsdException w:name="Table Grid 3" w:semiHidden="1" w:unhideWhenUsed="1"/>
+    <w:lsdException w:name="Table Grid 4" w:semiHidden="1" w:unhideWhenUsed="1"/>
+    <w:lsdException w:name="Table Grid 5" w:semiHidden="1" w:unhideWhenUsed="1"/>
+    <w:lsdException w:name="Table Grid 6" w:semiHidden="1" w:unhideWhenUsed="1"/>
+    <w:lsdException w:name="Table Grid 7" w:semiHidden="1" w:unhideWhenUsed="1"/>
+    <w:lsdException w:name="Table Grid 8" w:semiHidden="1" w:unhideWhenUsed="1"/>
+    <w:lsdException w:name="Table List 1" w:semiHidden="1" w:unhideWhenUsed="1"/>
+    <w:lsdException w:name="Table List 2" w:semiHidden="1" w:unhideWhenUsed="1"/>
+    <w:lsdException w:name="Table List 3" w:semiHidden="1" w:unhideWhenUsed="1"/>
+    <w:lsdException w:name="Table List 4" w:semiHidden="1" w:unhideWhenUsed="1"/>
+    <w:lsdException w:name="Table List 5" w:semiHidden="1" w:unhideWhenUsed="1"/>
+    <w:lsdException w:name="Table List 6" w:semiHidden="1" w:unhideWhenUsed="1"/>
+    <w:lsdException w:name="Table List 7" w:semiHidden="1" w:unhideWhenUsed="1"/>
+    <w:lsdException w:name="Table List 8" w:semiHidden="1" w:unhideWhenUsed="1"/>
+    <w:lsdException w:name="Table 3D effects 1" w:semiHidden="1" w:unhideWhenUsed="1"/>
+    <w:lsdException w:name="Table 3D effects 2" w:semiHidden="1" w:unhideWhenUsed="1"/>
+    <w:lsdException w:name="Table 3D effects 3" w:semiHidden="1" w:unhideWhenUsed="1"/>
+    <w:lsdException w:name="Table Contemporary" w:semiHidden="1" w:unhideWhenUsed="1"/>
+    <w:lsdException w:name="Table Elegant" w:semiHidden="1" w:unhideWhenUsed="1"/>
+    <w:lsdException w:name="Table Professional" w:semiHidden="1" w:unhideWhenUsed="1"/>
+    <w:lsdException w:name="Table Subtle 1" w:semiHidden="1" w:unhideWhenUsed="1"/>
+    <w:lsdException w:name="Table Subtle 2" w:semiHidden="1" w:unhideWhenUsed="1"/>
+    <w:lsdException w:name="Table Web 1" w:semiHidden="1" w:unhideWhenUsed="1"/>
+    <w:lsdException w:name="Table Web 2" w:semiHidden="1" w:unhideWhenUsed="1"/>
+    <w:lsdException w:name="Table Web 3" w:semiHidden="1" w:unhideWhenUsed="1"/>
+    <w:lsdException w:name="Balloon Text" w:semiHidden="1" w:unhideWhenUsed="1"/>
+    <w:lsdException w:name="Table Grid" w:uiPriority="59"/>
+    <w:lsdException w:name="Table Theme" w:semiHidden="1" w:unhideWhenUsed="1"/>
+    <w:lsdException w:name="Placeholder Text" w:semiHidden="1"/>
+    <w:lsdException w:name="No Spacing" w:uiPriority="1" w:qFormat="1"/>
+    <w:lsdException w:name="Light Shading" w:uiPriority="60"/>
+    <w:lsdException w:name="Light List" w:uiPriority="61"/>
+    <w:lsdException w:name="Light Grid" w:uiPriority="62"/>
+    <w:lsdException w:name="Medium Shading 1" w:uiPriority="63"/>
+    <w:lsdException w:name="Medium Shading 2" w:uiPriority="64"/>
+    <w:lsdException w:name="Medium List 1" w:uiPriority="65"/>
+    <w:lsdException w:name="Medium List 2" w:uiPriority="66"/>
+    <w:lsdException w:name="Medium Grid 1" w:uiPriority="67"/>
+    <w:lsdException w:name="Medium Grid 2" w:uiPriority="68"/>
+    <w:lsdException w:name="Medium Grid 3" w:uiPriority="69"/>
+    <w:lsdException w:name="Dark List" w:uiPriority="70"/>
+    <w:lsdException w:name="Colorful Shading" w:uiPriority="71"/>
+    <w:lsdException w:name="Colorful List" w:uiPriority="72"/>
+    <w:lsdException w:name="Colorful Grid" w:uiPriority="73"/>
+    <w:lsdException w:name="Light Shading Accent 1" w:uiPriority="60"/>
+    <w:lsdException w:name="Light List Accent 1" w:uiPriority="61"/>
+    <w:lsdException w:name="Light Grid Accent 1" w:uiPriority="62"/>
+    <w:lsdException w:name="Medium Shading 1 Accent 1" w:uiPriority="63"/>
+    <w:lsdException w:name="Medium Shading 2 Accent 1" w:uiPriority="64"/>
+    <w:lsdException w:name="Medium List 1 Accent 1" w:uiPriority="65"/>
+    <w:lsdException w:name="Revision" w:semiHidden="1"/>
+    <w:lsdException w:name="List Paragraph" w:uiPriority="34" w:qFormat="1"/>
+    <w:lsdException w:name="Quote" w:uiPriority="29" w:qFormat="1"/>
+    <w:lsdException w:name="Intense Quote" w:uiPriority="30" w:qFormat="1"/>
+    <w:lsdException w:name="Medium List 2 Accent 1" w:uiPriority="66"/>
+    <w:lsdException w:name="Medium Grid 1 Accent 1" w:uiPriority="67"/>
+    <w:lsdException w:name="Medium Grid 2 Accent 1" w:uiPriority="68"/>
+    <w:lsdException w:name="Medium Grid 3 Accent 1" w:uiPriority="69"/>
+    <w:lsdException w:name="Dark List Accent 1" w:uiPriority="70"/>
+    <w:lsdException w:name="Colorful Shading Accent 1" w:uiPriority="71"/>
+    <w:lsdException w:name="Colorful List Accent 1" w:uiPriority="72"/>
+    <w:lsdException w:name="Colorful Grid Accent 1" w:uiPriority="73"/>
+    <w:lsdException w:name="Light Shading Accent 2" w:uiPriority="60"/>
+    <w:lsdException w:name="Light List Accent 2" w:uiPriority="61"/>
+    <w:lsdException w:name="Light Grid Accent 2" w:uiPriority="62"/>
+    <w:lsdException w:name="Medium Shading 1 Accent 2" w:uiPriority="63"/>
+    <w:lsdException w:name="Medium Shading 2 Accent 2" w:uiPriority="64"/>
+    <w:lsdException w:name="Medium List 1 Accent 2" w:uiPriority="65"/>
+    <w:lsdException w:name="Medium List 2 Accent 2" w:uiPriority="66"/>
+    <w:lsdException w:name="Medium Grid 1 Accent 2" w:uiPriority="67"/>
+    <w:lsdException w:name="Medium Grid 2 Accent 2" w:uiPriority="68"/>
+    <w:lsdException w:name="Medium Grid 3 Accent 2" w:uiPriority="69"/>
+    <w:lsdException w:name="Dark List Accent 2" w:uiPriority="70"/>
+    <w:lsdException w:name="Colorful Shading Accent 2" w:uiPriority="71"/>
+    <w:lsdException w:name="Colorful List Accent 2" w:uiPriority="72"/>
+    <w:lsdException w:name="Colorful Grid Accent 2" w:uiPriority="73"/>
+    <w:lsdException w:name="Light Shading Accent 3" w:uiPriority="60"/>
+    <w:lsdException w:name="Light List Accent 3" w:uiPriority="61"/>
+    <w:lsdException w:name="Light Grid Accent 3" w:uiPriority="62"/>
+    <w:lsdException w:name="Medium Shading 1 Accent 3" w:uiPriority="63"/>
+    <w:lsdException w:name="Medium Shading 2 Accent 3" w:uiPriority="64"/>
+    <w:lsdException w:name="Medium List 1 Accent 3" w:uiPriority="65"/>
+    <w:lsdException w:name="Medium List 2 Accent 3" w:uiPriority="66"/>
+    <w:lsdException w:name="Medium Grid 1 Accent 3" w:uiPriority="67"/>
+    <w:lsdException w:name="Medium Grid 2 Accent 3" w:uiPriority="68"/>
+    <w:lsdException w:name="Medium Grid 3 Accent 3" w:uiPriority="69"/>
+    <w:lsdException w:name="Dark List Accent 3" w:uiPriority="70"/>
+    <w:lsdException w:name="Colorful Shading Accent 3" w:uiPriority="71"/>
+    <w:lsdException w:name="Colorful List Accent 3" w:uiPriority="72"/>
+    <w:lsdException w:name="Colorful Grid Accent 3" w:uiPriority="73"/>
+    <w:lsdException w:name="Light Shading Accent 4" w:uiPriority="60"/>
+    <w:lsdException w:name="Light List Accent 4" w:uiPriority="61"/>
+    <w:lsdException w:name="Light Grid Accent 4" w:uiPriority="62"/>
+    <w:lsdException w:name="Medium Shading 1 Accent 4" w:uiPriority="63"/>
+    <w:lsdException w:name="Medium Shading 2 Accent 4" w:uiPriority="64"/>
+    <w:lsdException w:name="Medium List 1 Accent 4" w:uiPriority="65"/>
+    <w:lsdException w:name="Medium List 2 Accent 4" w:uiPriority="66"/>
+    <w:lsdException w:name="Medium Grid 1 Accent 4" w:uiPriority="67"/>
+    <w:lsdException w:name="Medium Grid 2 Accent 4" w:uiPriority="68"/>
+    <w:lsdException w:name="Medium Grid 3 Accent 4" w:uiPriority="69"/>
+    <w:lsdException w:name="Dark List Accent 4" w:uiPriority="70"/>
+    <w:lsdException w:name="Colorful Shading Accent 4" w:uiPriority="71"/>
+    <w:lsdException w:name="Colorful List Accent 4" w:uiPriority="72"/>
+    <w:lsdException w:name="Colorful Grid Accent 4" w:uiPriority="73"/>
+    <w:lsdException w:name="Light Shading Accent 5" w:uiPriority="60"/>
+    <w:lsdException w:name="Light List Accent 5" w:uiPriority="61"/>
+    <w:lsdException w:name="Light Grid Accent 5" w:uiPriority="62"/>
+    <w:lsdException w:name="Medium Shading 1 Accent 5" w:uiPriority="63"/>
+    <w:lsdException w:name="Medium Shading 2 Accent 5" w:uiPriority="64"/>
+    <w:lsdException w:name="Medium List 1 Accent 5" w:uiPriority="65"/>
+    <w:lsdException w:name="Medium List 2 Accent 5" w:uiPriority="66"/>
+    <w:lsdException w:name="Medium Grid 1 Accent 5" w:uiPriority="67"/>
+    <w:lsdException w:name="Medium Grid 2 Accent 5" w:uiPriority="68"/>
+    <w:lsdException w:name="Medium Grid 3 Accent 5" w:uiPriority="69"/>
+    <w:lsdException w:name="Dark List Accent 5" w:uiPriority="70"/>
+    <w:lsdException w:name="Colorful Shading Accent 5" w:uiPriority="71"/>
+    <w:lsdException w:name="Colorful List Accent 5" w:uiPriority="72"/>
+    <w:lsdException w:name="Colorful Grid Accent 5" w:uiPriority="73"/>
+    <w:lsdException w:name="Light Shading Accent 6" w:uiPriority="60"/>
+    <w:lsdException w:name="Light List Accent 6" w:uiPriority="61"/>
+    <w:lsdException w:name="Light Grid Accent 6" w:uiPriority="62"/>
+    <w:lsdException w:name="Medium Shading 1 Accent 6" w:uiPriority="63"/>
+    <w:lsdException w:name="Medium Shading 2 Accent 6" w:uiPriority="64"/>
+    <w:lsdException w:name="Medium List 1 Accent 6" w:uiPriority="65"/>
+    <w:lsdException w:name="Medium List 2 Accent 6" w:uiPriority="66"/>
+    <w:lsdException w:name="Medium Grid 1 Accent 6" w:uiPriority="67"/>
+    <w:lsdException w:name="Medium Grid 2 Accent 6" w:uiPriority="68"/>
+    <w:lsdException w:name="Medium Grid 3 Accent 6" w:uiPriority="69"/>
+    <w:lsdException w:name="Dark List Accent 6" w:uiPriority="70"/>
+    <w:lsdException w:name="Colorful Shading Accent 6" w:uiPriority="71"/>
+    <w:lsdException w:name="Colorful List Accent 6" w:uiPriority="72"/>
+    <w:lsdException w:name="Colorful Grid Accent 6" w:uiPriority="73"/>
+    <w:lsdException w:name="Subtle Emphasis" w:uiPriority="19" w:qFormat="1"/>
+    <w:lsdException w:name="Intense Emphasis" w:uiPriority="21" w:qFormat="1"/>
+    <w:lsdException w:name="Subtle Reference" w:uiPriority="31" w:qFormat="1"/>
+    <w:lsdException w:name="Intense Reference" w:uiPriority="32" w:qFormat="1"/>
+    <w:lsdException w:name="Book Title" w:uiPriority="33" w:qFormat="1"/>
+    <w:lsdException w:name="Bibliography" w:semiHidden="1" w:uiPriority="37" w:unhideWhenUsed="1"/>
+    <w:lsdException w:name="TOC Heading" w:semiHidden="1" w:uiPriority="39" w:unhideWhenUsed="1" w:qFormat="1"/>
+    <w:lsdException w:name="Plain Table 1" w:uiPriority="41"/>
+    <w:lsdException w:name="Plain Table 2" w:uiPriority="42"/>
+    <w:lsdException w:name="Plain Table 3" w:uiPriority="43"/>
+    <w:lsdException w:name="Plain Table 4" w:uiPriority="44"/>
+    <w:lsdException w:name="Plain Table 5" w:uiPriority="45"/>
+    <w:lsdException w:name="Grid Table Light" w:uiPriority="40"/>
+    <w:lsdException w:name="Grid Table 1 Light" w:uiPriority="46"/>
+    <w:lsdException w:name="Grid Table 2" w:uiPriority="47"/>
+    <w:lsdException w:name="Grid Table 3" w:uiPriority="48"/>
+    <w:lsdException w:name="Grid Table 4" w:uiPriority="49"/>
+    <w:lsdException w:name="Grid Table 5 Dark" w:uiPriority="50"/>
+    <w:lsdException w:name="Grid Table 6 Colorful" w:uiPriority="51"/>
+    <w:lsdException w:name="Grid Table 7 Colorful" w:uiPriority="52"/>
+    <w:lsdException w:name="Grid Table 1 Light Accent 1" w:uiPriority="46"/>
+    <w:lsdException w:name="Grid Table 2 Accent 1" w:uiPriority="47"/>
+    <w:lsdException w:name="Grid Table 3 Accent 1" w:uiPriority="48"/>
+    <w:lsdException w:name="Grid Table 4 Accent 1" w:uiPriority="49"/>
+    <w:lsdException w:name="Grid Table 5 Dark Accent 1" w:uiPriority="50"/>
+    <w:lsdException w:name="Grid Table 6 Colorful Accent 1" w:uiPriority="51"/>
+    <w:lsdException w:name="Grid Table 7 Colorful Accent 1" w:uiPriority="52"/>
+    <w:lsdException w:name="Grid Table 1 Light Accent 2" w:uiPriority="46"/>
+    <w:lsdException w:name="Grid Table 2 Accent 2" w:uiPriority="47"/>
+    <w:lsdException w:name="Grid Table 3 Accent 2" w:uiPriority="48"/>
+    <w:lsdException w:name="Grid Table 4 Accent 2" w:uiPriority="49"/>
+    <w:lsdException w:name="Grid Table 5 Dark Accent 2" w:uiPriority="50"/>
+    <w:lsdException w:name="Grid Table 6 Colorful Accent 2" w:uiPriority="51"/>
+    <w:lsdException w:name="Grid Table 7 Colorful Accent 2" w:uiPriority="52"/>
+    <w:lsdException w:name="Grid Table 1 Light Accent 3" w:uiPriority="46"/>
+    <w:lsdException w:name="Grid Table 2 Accent 3" w:uiPriority="47"/>
+    <w:lsdException w:name="Grid Table 3 Accent 3" w:uiPriority="48"/>
+    <w:lsdException w:name="Grid Table 4 Accent 3" w:uiPriority="49"/>
+    <w:lsdException w:name="Grid Table 5 Dark Accent 3" w:uiPriority="50"/>
+    <w:lsdException w:name="Grid Table 6 Colorful Accent 3" w:uiPriority="51"/>
+    <w:lsdException w:name="Grid Table 7 Colorful Accent 3" w:uiPriority="52"/>
+    <w:lsdException w:name="Grid Table 1 Light Accent 4" w:uiPriority="46"/>
+    <w:lsdException w:name="Grid Table 2 Accent 4" w:uiPriority="47"/>
+    <w:lsdException w:name="Grid Table 3 Accent 4" w:uiPriority="48"/>
+    <w:lsdException w:name="Grid Table 4 Accent 4" w:uiPriority="49"/>
+    <w:lsdException w:name="Grid Table 5 Dark Accent 4" w:uiPriority="50"/>
+    <w:lsdException w:name="Grid Table 6 Colorful Accent 4" w:uiPriority="51"/>
+    <w:lsdException w:name="Grid Table 7 Colorful Accent 4" w:uiPriority="52"/>
+    <w:lsdException w:name="Grid Table 1 Light Accent 5" w:uiPriority="46"/>
+    <w:lsdException w:name="Grid Table 2 Accent 5" w:uiPriority="47"/>
+    <w:lsdException w:name="Grid Table 3 Accent 5" w:uiPriority="48"/>
+    <w:lsdException w:name="Grid Table 4 Accent 5" w:uiPriority="49"/>
+    <w:lsdException w:name="Grid Table 5 Dark Accent 5" w:uiPriority="50"/>
+    <w:lsdException w:name="Grid Table 6 Colorful Accent 5" w:uiPriority="51"/>
+    <w:lsdException w:name="Grid Table 7 Colorful Accent 5" w:uiPriority="52"/>
+    <w:lsdException w:name="Grid Table 1 Light Accent 6" w:uiPriority="46"/>
+    <w:lsdException w:name="Grid Table 2 Accent 6" w:uiPriority="47"/>
+    <w:lsdException w:name="Grid Table 3 Accent 6" w:uiPriority="48"/>
+    <w:lsdException w:name="Grid Table 4 Accent 6" w:uiPriority="49"/>
+    <w:lsdException w:name="Grid Table 5 Dark Accent 6" w:uiPriority="50"/>
+    <w:lsdException w:name="Grid Table 6 Colorful Accent 6" w:uiPriority="51"/>
+    <w:lsdException w:name="Grid Table 7 Colorful Accent 6" w:uiPriority="52"/>
+    <w:lsdException w:name="List Table 1 Light" w:uiPriority="46"/>
+    <w:lsdException w:name="List Table 2" w:uiPriority="47"/>
+    <w:lsdException w:name="List Table 3" w:uiPriority="48"/>
+    <w:lsdException w:name="List Table 4" w:uiPriority="49"/>
+    <w:lsdException w:name="List Table 5 Dark" w:uiPriority="50"/>
+    <w:lsdException w:name="List Table 6 Colorful" w:uiPriority="51"/>
+    <w:lsdException w:name="List Table 7 Colorful" w:uiPriority="52"/>
+    <w:lsdException w:name="List Table 1 Light Accent 1" w:uiPriority="46"/>
+    <w:lsdException w:name="List Table 2 Accent 1" w:uiPriority="47"/>
+    <w:lsdException w:name="List Table 3 Accent 1" w:uiPriority="48"/>
+    <w:lsdException w:name="List Table 4 Accent 1" w:uiPriority="49"/>
+    <w:lsdException w:name="List Table 5 Dark Accent 1" w:uiPriority="50"/>
+    <w:lsdException w:name="List Table 6 Colorful Accent 1" w:uiPriority="51"/>
+    <w:lsdException w:name="List Table 7 Colorful Accent 1" w:uiPriority="52"/>
+    <w:lsdException w:name="List Table 1 Light Accent 2" w:uiPriority="46"/>
+    <w:lsdException w:name="List Table 2 Accent 2" w:uiPriority="47"/>
+    <w:lsdException w:name="List Table 3 Accent 2" w:uiPriority="48"/>
+    <w:lsdException w:name="List Table 4 Accent 2" w:uiPriority="49"/>
+    <w:lsdException w:name="List Table 5 Dark Accent 2" w:uiPriority="50"/>
+    <w:lsdException w:name="List Table 6 Colorful Accent 2" w:uiPriority="51"/>
+    <w:lsdException w:name="List Table 7 Colorful Accent 2" w:uiPriority="52"/>
+    <w:lsdException w:name="List Table 1 Light Accent 3" w:uiPriority="46"/>
+    <w:lsdException w:name="List Table 2 Accent 3" w:uiPriority="47"/>
+    <w:lsdException w:name="List Table 3 Accent 3" w:uiPriority="48"/>
+    <w:lsdException w:name="List Table 4 Accent 3" w:uiPriority="49"/>
+    <w:lsdException w:name="List Table 5 Dark Accent 3" w:uiPriority="50"/>
+    <w:lsdException w:name="List Table 6 Colorful Accent 3" w:uiPriority="51"/>
+    <w:lsdException w:name="List Table 7 Colorful Accent 3" w:uiPriority="52"/>
+    <w:lsdException w:name="List Table 1 Light Accent 4" w:uiPriority="46"/>
+    <w:lsdException w:name="List Table 2 Accent 4" w:uiPriority="47"/>
+    <w:lsdException w:name="List Table 3 Accent 4" w:uiPriority="48"/>
+    <w:lsdException w:name="List Table 4 Accent 4" w:uiPriority="49"/>
+    <w:lsdException w:name="List Table 5 Dark Accent 4" w:uiPriority="50"/>
+    <w:lsdException w:name="List Table 6 Colorful Accent 4" w:uiPriority="51"/>
+    <w:lsdException w:name="List Table 7 Colorful Accent 4" w:uiPriority="52"/>
+    <w:lsdException w:name="List Table 1 Light Accent 5" w:uiPriority="46"/>
+    <w:lsdException w:name="List Table 2 Accent 5" w:uiPriority="47"/>
+    <w:lsdException w:name="List Table 3 Accent 5" w:uiPriority="48"/>
+    <w:lsdException w:name="List Table 4 Accent 5" w:uiPriority="49"/>
+    <w:lsdException w:name="List Table 5 Dark Accent 5" w:uiPriority="50"/>
+    <w:lsdException w:name="List Table 6 Colorful Accent 5" w:uiPriority="51"/>
+    <w:lsdException w:name="List Table 7 Colorful Accent 5" w:uiPriority="52"/>
+    <w:lsdException w:name="List Table 1 Light Accent 6" w:uiPriority="46"/>
+    <w:lsdException w:name="List Table 2 Accent 6" w:uiPriority="47"/>
+    <w:lsdException w:name="List Table 3 Accent 6" w:uiPriority="48"/>
+    <w:lsdException w:name="List Table 4 Accent 6" w:uiPriority="49"/>
+    <w:lsdException w:name="List Table 5 Dark Accent 6" w:uiPriority="50"/>
+    <w:lsdException w:name="List Table 6 Colorful Accent 6" w:uiPriority="51"/>
+    <w:lsdException w:name="List Table 7 Colorful Accent 6" w:uiPriority="52"/>
   </w:latentStyles>
   <w:style w:type="paragraph" w:default="1" w:styleId="a0">
     <w:name w:val="Normal"/>
@@ -4400,7 +4539,6 @@
     <w:uiPriority w:val="99"/>
     <w:semiHidden/>
     <w:unhideWhenUsed/>
-    <w:qFormat/>
     <w:tblPr>
       <w:tblInd w:w="0" w:type="dxa"/>
       <w:tblCellMar>
@@ -4423,7 +4561,6 @@
     <w:uiPriority w:val="59"/>
     <w:rsid w:val="0004204F"/>
     <w:tblPr>
-      <w:tblInd w:w="0" w:type="dxa"/>
       <w:tblBorders>
         <w:top w:val="single" w:sz="4" w:space="0" w:color="000000"/>
         <w:left w:val="single" w:sz="4" w:space="0" w:color="000000"/>
@@ -4432,12 +4569,6 @@
         <w:insideH w:val="single" w:sz="4" w:space="0" w:color="000000"/>
         <w:insideV w:val="single" w:sz="4" w:space="0" w:color="000000"/>
       </w:tblBorders>
-      <w:tblCellMar>
-        <w:top w:w="0" w:type="dxa"/>
-        <w:left w:w="108" w:type="dxa"/>
-        <w:bottom w:w="0" w:type="dxa"/>
-        <w:right w:w="108" w:type="dxa"/>
-      </w:tblCellMar>
     </w:tblPr>
   </w:style>
   <w:style w:type="paragraph" w:styleId="a5">
@@ -4571,6 +4702,8 @@
     <w:rPr>
       <w:b/>
       <w:bCs/>
+      <w:kern w:val="2"/>
+      <w:szCs w:val="22"/>
     </w:rPr>
   </w:style>
   <w:style w:type="paragraph" w:styleId="ab">
@@ -4600,283 +4733,6 @@
       <w:sz w:val="18"/>
       <w:szCs w:val="18"/>
     </w:rPr>
-  </w:style>
-</w:styles>
-</file>
-
-<file path=word/stylesWithEffects.xml><?xml version="1.0" encoding="utf-8"?>
-<w:styles xmlns:wpc="http://schemas.microsoft.com/office/word/2010/wordprocessingCanvas" xmlns:mc="http://schemas.openxmlformats.org/markup-compatibility/2006" xmlns:o="urn:schemas-microsoft-com:office:office" xmlns:r="http://schemas.openxmlformats.org/officeDocument/2006/relationships" xmlns:m="http://schemas.openxmlformats.org/officeDocument/2006/math" xmlns:v="urn:schemas-microsoft-com:vml" xmlns:wp14="http://schemas.microsoft.com/office/word/2010/wordprocessingDrawing" xmlns:wp="http://schemas.openxmlformats.org/drawingml/2006/wordprocessingDrawing" xmlns:w10="urn:schemas-microsoft-com:office:word" xmlns:w="http://schemas.openxmlformats.org/wordprocessingml/2006/main" xmlns:w14="http://schemas.microsoft.com/office/word/2010/wordml" xmlns:wpg="http://schemas.microsoft.com/office/word/2010/wordprocessingGroup" xmlns:wpi="http://schemas.microsoft.com/office/word/2010/wordprocessingInk" xmlns:wne="http://schemas.microsoft.com/office/word/2006/wordml" xmlns:wps="http://schemas.microsoft.com/office/word/2010/wordprocessingShape" mc:Ignorable="w14 wp14">
-  <w:docDefaults>
-    <w:rPrDefault>
-      <w:rPr>
-        <w:rFonts w:ascii="맑은 고딕" w:eastAsia="맑은 고딕" w:hAnsi="맑은 고딕" w:cs="Times New Roman"/>
-        <w:lang w:val="en-US" w:eastAsia="ko-KR" w:bidi="ar-SA"/>
-      </w:rPr>
-    </w:rPrDefault>
-    <w:pPrDefault/>
-  </w:docDefaults>
-  <w:latentStyles w:defLockedState="0" w:defUIPriority="99" w:defSemiHidden="1" w:defUnhideWhenUsed="1" w:defQFormat="0" w:count="267">
-    <w:lsdException w:name="Normal" w:semiHidden="0" w:uiPriority="0" w:unhideWhenUsed="0" w:qFormat="1"/>
-    <w:lsdException w:name="heading 1" w:semiHidden="0" w:uiPriority="9" w:unhideWhenUsed="0" w:qFormat="1"/>
-    <w:lsdException w:name="heading 2" w:uiPriority="9" w:qFormat="1"/>
-    <w:lsdException w:name="heading 3" w:uiPriority="9" w:qFormat="1"/>
-    <w:lsdException w:name="heading 4" w:uiPriority="9" w:qFormat="1"/>
-    <w:lsdException w:name="heading 5" w:uiPriority="9" w:qFormat="1"/>
-    <w:lsdException w:name="heading 6" w:uiPriority="9" w:qFormat="1"/>
-    <w:lsdException w:name="heading 7" w:uiPriority="9" w:qFormat="1"/>
-    <w:lsdException w:name="heading 8" w:uiPriority="9" w:qFormat="1"/>
-    <w:lsdException w:name="heading 9" w:uiPriority="9" w:qFormat="1"/>
-    <w:lsdException w:name="toc 1" w:uiPriority="39"/>
-    <w:lsdException w:name="toc 2" w:uiPriority="39"/>
-    <w:lsdException w:name="toc 3" w:uiPriority="39"/>
-    <w:lsdException w:name="toc 4" w:uiPriority="39"/>
-    <w:lsdException w:name="toc 5" w:uiPriority="39"/>
-    <w:lsdException w:name="toc 6" w:uiPriority="39"/>
-    <w:lsdException w:name="toc 7" w:uiPriority="39"/>
-    <w:lsdException w:name="toc 8" w:uiPriority="39"/>
-    <w:lsdException w:name="toc 9" w:uiPriority="39"/>
-    <w:lsdException w:name="caption" w:uiPriority="35" w:qFormat="1"/>
-    <w:lsdException w:name="Title" w:semiHidden="0" w:uiPriority="10" w:unhideWhenUsed="0" w:qFormat="1"/>
-    <w:lsdException w:name="Default Paragraph Font" w:uiPriority="1"/>
-    <w:lsdException w:name="Subtitle" w:semiHidden="0" w:uiPriority="11" w:unhideWhenUsed="0" w:qFormat="1"/>
-    <w:lsdException w:name="Strong" w:semiHidden="0" w:uiPriority="22" w:unhideWhenUsed="0" w:qFormat="1"/>
-    <w:lsdException w:name="Emphasis" w:semiHidden="0" w:uiPriority="20" w:unhideWhenUsed="0" w:qFormat="1"/>
-    <w:lsdException w:name="Table Grid" w:semiHidden="0" w:uiPriority="59" w:unhideWhenUsed="0"/>
-    <w:lsdException w:name="Placeholder Text" w:unhideWhenUsed="0"/>
-    <w:lsdException w:name="No Spacing" w:semiHidden="0" w:uiPriority="1" w:unhideWhenUsed="0" w:qFormat="1"/>
-    <w:lsdException w:name="Light Shading" w:semiHidden="0" w:uiPriority="60" w:unhideWhenUsed="0"/>
-    <w:lsdException w:name="Light List" w:semiHidden="0" w:uiPriority="61" w:unhideWhenUsed="0"/>
-    <w:lsdException w:name="Light Grid" w:semiHidden="0" w:uiPriority="62" w:unhideWhenUsed="0"/>
-    <w:lsdException w:name="Medium Shading 1" w:semiHidden="0" w:uiPriority="63" w:unhideWhenUsed="0"/>
-    <w:lsdException w:name="Medium Shading 2" w:semiHidden="0" w:uiPriority="64" w:unhideWhenUsed="0"/>
-    <w:lsdException w:name="Medium List 1" w:semiHidden="0" w:uiPriority="65" w:unhideWhenUsed="0"/>
-    <w:lsdException w:name="Medium List 2" w:semiHidden="0" w:uiPriority="66" w:unhideWhenUsed="0"/>
-    <w:lsdException w:name="Medium Grid 1" w:semiHidden="0" w:uiPriority="67" w:unhideWhenUsed="0"/>
-    <w:lsdException w:name="Medium Grid 2" w:semiHidden="0" w:uiPriority="68" w:unhideWhenUsed="0"/>
-    <w:lsdException w:name="Medium Grid 3" w:semiHidden="0" w:uiPriority="69" w:unhideWhenUsed="0"/>
-    <w:lsdException w:name="Dark List" w:semiHidden="0" w:uiPriority="70" w:unhideWhenUsed="0"/>
-    <w:lsdException w:name="Colorful Shading" w:semiHidden="0" w:uiPriority="71" w:unhideWhenUsed="0"/>
-    <w:lsdException w:name="Colorful List" w:semiHidden="0" w:uiPriority="72" w:unhideWhenUsed="0"/>
-    <w:lsdException w:name="Colorful Grid" w:semiHidden="0" w:uiPriority="73" w:unhideWhenUsed="0"/>
-    <w:lsdException w:name="Light Shading Accent 1" w:semiHidden="0" w:uiPriority="60" w:unhideWhenUsed="0"/>
-    <w:lsdException w:name="Light List Accent 1" w:semiHidden="0" w:uiPriority="61" w:unhideWhenUsed="0"/>
-    <w:lsdException w:name="Light Grid Accent 1" w:semiHidden="0" w:uiPriority="62" w:unhideWhenUsed="0"/>
-    <w:lsdException w:name="Medium Shading 1 Accent 1" w:semiHidden="0" w:uiPriority="63" w:unhideWhenUsed="0"/>
-    <w:lsdException w:name="Medium Shading 2 Accent 1" w:semiHidden="0" w:uiPriority="64" w:unhideWhenUsed="0"/>
-    <w:lsdException w:name="Medium List 1 Accent 1" w:semiHidden="0" w:uiPriority="65" w:unhideWhenUsed="0"/>
-    <w:lsdException w:name="Revision" w:unhideWhenUsed="0"/>
-    <w:lsdException w:name="List Paragraph" w:semiHidden="0" w:uiPriority="34" w:unhideWhenUsed="0" w:qFormat="1"/>
-    <w:lsdException w:name="Quote" w:semiHidden="0" w:uiPriority="29" w:unhideWhenUsed="0" w:qFormat="1"/>
-    <w:lsdException w:name="Intense Quote" w:semiHidden="0" w:uiPriority="30" w:unhideWhenUsed="0" w:qFormat="1"/>
-    <w:lsdException w:name="Medium List 2 Accent 1" w:semiHidden="0" w:uiPriority="66" w:unhideWhenUsed="0"/>
-    <w:lsdException w:name="Medium Grid 1 Accent 1" w:semiHidden="0" w:uiPriority="67" w:unhideWhenUsed="0"/>
-    <w:lsdException w:name="Medium Grid 2 Accent 1" w:semiHidden="0" w:uiPriority="68" w:unhideWhenUsed="0"/>
-    <w:lsdException w:name="Medium Grid 3 Accent 1" w:semiHidden="0" w:uiPriority="69" w:unhideWhenUsed="0"/>
-    <w:lsdException w:name="Dark List Accent 1" w:semiHidden="0" w:uiPriority="70" w:unhideWhenUsed="0"/>
-    <w:lsdException w:name="Colorful Shading Accent 1" w:semiHidden="0" w:uiPriority="71" w:unhideWhenUsed="0"/>
-    <w:lsdException w:name="Colorful List Accent 1" w:semiHidden="0" w:uiPriority="72" w:unhideWhenUsed="0"/>
-    <w:lsdException w:name="Colorful Grid Accent 1" w:semiHidden="0" w:uiPriority="73" w:unhideWhenUsed="0"/>
-    <w:lsdException w:name="Light Shading Accent 2" w:semiHidden="0" w:uiPriority="60" w:unhideWhenUsed="0"/>
-    <w:lsdException w:name="Light List Accent 2" w:semiHidden="0" w:uiPriority="61" w:unhideWhenUsed="0"/>
-    <w:lsdException w:name="Light Grid Accent 2" w:semiHidden="0" w:uiPriority="62" w:unhideWhenUsed="0"/>
-    <w:lsdException w:name="Medium Shading 1 Accent 2" w:semiHidden="0" w:uiPriority="63" w:unhideWhenUsed="0"/>
-    <w:lsdException w:name="Medium Shading 2 Accent 2" w:semiHidden="0" w:uiPriority="64" w:unhideWhenUsed="0"/>
-    <w:lsdException w:name="Medium List 1 Accent 2" w:semiHidden="0" w:uiPriority="65" w:unhideWhenUsed="0"/>
-    <w:lsdException w:name="Medium List 2 Accent 2" w:semiHidden="0" w:uiPriority="66" w:unhideWhenUsed="0"/>
-    <w:lsdException w:name="Medium Grid 1 Accent 2" w:semiHidden="0" w:uiPriority="67" w:unhideWhenUsed="0"/>
-    <w:lsdException w:name="Medium Grid 2 Accent 2" w:semiHidden="0" w:uiPriority="68" w:unhideWhenUsed="0"/>
-    <w:lsdException w:name="Medium Grid 3 Accent 2" w:semiHidden="0" w:uiPriority="69" w:unhideWhenUsed="0"/>
-    <w:lsdException w:name="Dark List Accent 2" w:semiHidden="0" w:uiPriority="70" w:unhideWhenUsed="0"/>
-    <w:lsdException w:name="Colorful Shading Accent 2" w:semiHidden="0" w:uiPriority="71" w:unhideWhenUsed="0"/>
-    <w:lsdException w:name="Colorful List Accent 2" w:semiHidden="0" w:uiPriority="72" w:unhideWhenUsed="0"/>
-    <w:lsdException w:name="Colorful Grid Accent 2" w:semiHidden="0" w:uiPriority="73" w:unhideWhenUsed="0"/>
-    <w:lsdException w:name="Light Shading Accent 3" w:semiHidden="0" w:uiPriority="60" w:unhideWhenUsed="0"/>
-    <w:lsdException w:name="Light List Accent 3" w:semiHidden="0" w:uiPriority="61" w:unhideWhenUsed="0"/>
-    <w:lsdException w:name="Light Grid Accent 3" w:semiHidden="0" w:uiPriority="62" w:unhideWhenUsed="0"/>
-    <w:lsdException w:name="Medium Shading 1 Accent 3" w:semiHidden="0" w:uiPriority="63" w:unhideWhenUsed="0"/>
-    <w:lsdException w:name="Medium Shading 2 Accent 3" w:semiHidden="0" w:uiPriority="64" w:unhideWhenUsed="0"/>
-    <w:lsdException w:name="Medium List 1 Accent 3" w:semiHidden="0" w:uiPriority="65" w:unhideWhenUsed="0"/>
-    <w:lsdException w:name="Medium List 2 Accent 3" w:semiHidden="0" w:uiPriority="66" w:unhideWhenUsed="0"/>
-    <w:lsdException w:name="Medium Grid 1 Accent 3" w:semiHidden="0" w:uiPriority="67" w:unhideWhenUsed="0"/>
-    <w:lsdException w:name="Medium Grid 2 Accent 3" w:semiHidden="0" w:uiPriority="68" w:unhideWhenUsed="0"/>
-    <w:lsdException w:name="Medium Grid 3 Accent 3" w:semiHidden="0" w:uiPriority="69" w:unhideWhenUsed="0"/>
-    <w:lsdException w:name="Dark List Accent 3" w:semiHidden="0" w:uiPriority="70" w:unhideWhenUsed="0"/>
-    <w:lsdException w:name="Colorful Shading Accent 3" w:semiHidden="0" w:uiPriority="71" w:unhideWhenUsed="0"/>
-    <w:lsdException w:name="Colorful List Accent 3" w:semiHidden="0" w:uiPriority="72" w:unhideWhenUsed="0"/>
-    <w:lsdException w:name="Colorful Grid Accent 3" w:semiHidden="0" w:uiPriority="73" w:unhideWhenUsed="0"/>
-    <w:lsdException w:name="Light Shading Accent 4" w:semiHidden="0" w:uiPriority="60" w:unhideWhenUsed="0"/>
-    <w:lsdException w:name="Light List Accent 4" w:semiHidden="0" w:uiPriority="61" w:unhideWhenUsed="0"/>
-    <w:lsdException w:name="Light Grid Accent 4" w:semiHidden="0" w:uiPriority="62" w:unhideWhenUsed="0"/>
-    <w:lsdException w:name="Medium Shading 1 Accent 4" w:semiHidden="0" w:uiPriority="63" w:unhideWhenUsed="0"/>
-    <w:lsdException w:name="Medium Shading 2 Accent 4" w:semiHidden="0" w:uiPriority="64" w:unhideWhenUsed="0"/>
-    <w:lsdException w:name="Medium List 1 Accent 4" w:semiHidden="0" w:uiPriority="65" w:unhideWhenUsed="0"/>
-    <w:lsdException w:name="Medium List 2 Accent 4" w:semiHidden="0" w:uiPriority="66" w:unhideWhenUsed="0"/>
-    <w:lsdException w:name="Medium Grid 1 Accent 4" w:semiHidden="0" w:uiPriority="67" w:unhideWhenUsed="0"/>
-    <w:lsdException w:name="Medium Grid 2 Accent 4" w:semiHidden="0" w:uiPriority="68" w:unhideWhenUsed="0"/>
-    <w:lsdException w:name="Medium Grid 3 Accent 4" w:semiHidden="0" w:uiPriority="69" w:unhideWhenUsed="0"/>
-    <w:lsdException w:name="Dark List Accent 4" w:semiHidden="0" w:uiPriority="70" w:unhideWhenUsed="0"/>
-    <w:lsdException w:name="Colorful Shading Accent 4" w:semiHidden="0" w:uiPriority="71" w:unhideWhenUsed="0"/>
-    <w:lsdException w:name="Colorful List Accent 4" w:semiHidden="0" w:uiPriority="72" w:unhideWhenUsed="0"/>
-    <w:lsdException w:name="Colorful Grid Accent 4" w:semiHidden="0" w:uiPriority="73" w:unhideWhenUsed="0"/>
-    <w:lsdException w:name="Light Shading Accent 5" w:semiHidden="0" w:uiPriority="60" w:unhideWhenUsed="0"/>
-    <w:lsdException w:name="Light List Accent 5" w:semiHidden="0" w:uiPriority="61" w:unhideWhenUsed="0"/>
-    <w:lsdException w:name="Light Grid Accent 5" w:semiHidden="0" w:uiPriority="62" w:unhideWhenUsed="0"/>
-    <w:lsdException w:name="Medium Shading 1 Accent 5" w:semiHidden="0" w:uiPriority="63" w:unhideWhenUsed="0"/>
-    <w:lsdException w:name="Medium Shading 2 Accent 5" w:semiHidden="0" w:uiPriority="64" w:unhideWhenUsed="0"/>
-    <w:lsdException w:name="Medium List 1 Accent 5" w:semiHidden="0" w:uiPriority="65" w:unhideWhenUsed="0"/>
-    <w:lsdException w:name="Medium List 2 Accent 5" w:semiHidden="0" w:uiPriority="66" w:unhideWhenUsed="0"/>
-    <w:lsdException w:name="Medium Grid 1 Accent 5" w:semiHidden="0" w:uiPriority="67" w:unhideWhenUsed="0"/>
-    <w:lsdException w:name="Medium Grid 2 Accent 5" w:semiHidden="0" w:uiPriority="68" w:unhideWhenUsed="0"/>
-    <w:lsdException w:name="Medium Grid 3 Accent 5" w:semiHidden="0" w:uiPriority="69" w:unhideWhenUsed="0"/>
-    <w:lsdException w:name="Dark List Accent 5" w:semiHidden="0" w:uiPriority="70" w:unhideWhenUsed="0"/>
-    <w:lsdException w:name="Colorful Shading Accent 5" w:semiHidden="0" w:uiPriority="71" w:unhideWhenUsed="0"/>
-    <w:lsdException w:name="Colorful List Accent 5" w:semiHidden="0" w:uiPriority="72" w:unhideWhenUsed="0"/>
-    <w:lsdException w:name="Colorful Grid Accent 5" w:semiHidden="0" w:uiPriority="73" w:unhideWhenUsed="0"/>
-    <w:lsdException w:name="Light Shading Accent 6" w:semiHidden="0" w:uiPriority="60" w:unhideWhenUsed="0"/>
-    <w:lsdException w:name="Light List Accent 6" w:semiHidden="0" w:uiPriority="61" w:unhideWhenUsed="0"/>
-    <w:lsdException w:name="Light Grid Accent 6" w:semiHidden="0" w:uiPriority="62" w:unhideWhenUsed="0"/>
-    <w:lsdException w:name="Medium Shading 1 Accent 6" w:semiHidden="0" w:uiPriority="63" w:unhideWhenUsed="0"/>
-    <w:lsdException w:name="Medium Shading 2 Accent 6" w:semiHidden="0" w:uiPriority="64" w:unhideWhenUsed="0"/>
-    <w:lsdException w:name="Medium List 1 Accent 6" w:semiHidden="0" w:uiPriority="65" w:unhideWhenUsed="0"/>
-    <w:lsdException w:name="Medium List 2 Accent 6" w:semiHidden="0" w:uiPriority="66" w:unhideWhenUsed="0"/>
-    <w:lsdException w:name="Medium Grid 1 Accent 6" w:semiHidden="0" w:uiPriority="67" w:unhideWhenUsed="0"/>
-    <w:lsdException w:name="Medium Grid 2 Accent 6" w:semiHidden="0" w:uiPriority="68" w:unhideWhenUsed="0"/>
-    <w:lsdException w:name="Medium Grid 3 Accent 6" w:semiHidden="0" w:uiPriority="69" w:unhideWhenUsed="0"/>
-    <w:lsdException w:name="Dark List Accent 6" w:semiHidden="0" w:uiPriority="70" w:unhideWhenUsed="0"/>
-    <w:lsdException w:name="Colorful Shading Accent 6" w:semiHidden="0" w:uiPriority="71" w:unhideWhenUsed="0"/>
-    <w:lsdException w:name="Colorful List Accent 6" w:semiHidden="0" w:uiPriority="72" w:unhideWhenUsed="0"/>
-    <w:lsdException w:name="Colorful Grid Accent 6" w:semiHidden="0" w:uiPriority="73" w:unhideWhenUsed="0"/>
-    <w:lsdException w:name="Subtle Emphasis" w:semiHidden="0" w:uiPriority="19" w:unhideWhenUsed="0" w:qFormat="1"/>
-    <w:lsdException w:name="Intense Emphasis" w:semiHidden="0" w:uiPriority="21" w:unhideWhenUsed="0" w:qFormat="1"/>
-    <w:lsdException w:name="Subtle Reference" w:semiHidden="0" w:uiPriority="31" w:unhideWhenUsed="0" w:qFormat="1"/>
-    <w:lsdException w:name="Intense Reference" w:semiHidden="0" w:uiPriority="32" w:unhideWhenUsed="0" w:qFormat="1"/>
-    <w:lsdException w:name="Book Title" w:semiHidden="0" w:uiPriority="33" w:unhideWhenUsed="0" w:qFormat="1"/>
-    <w:lsdException w:name="Bibliography" w:uiPriority="37"/>
-    <w:lsdException w:name="TOC Heading" w:uiPriority="39" w:qFormat="1"/>
-  </w:latentStyles>
-  <w:style w:type="paragraph" w:default="1" w:styleId="a">
-    <w:name w:val="Normal"/>
-    <w:qFormat/>
-    <w:rsid w:val="0004204F"/>
-    <w:pPr>
-      <w:widowControl w:val="0"/>
-      <w:wordWrap w:val="0"/>
-      <w:autoSpaceDE w:val="0"/>
-      <w:autoSpaceDN w:val="0"/>
-      <w:jc w:val="both"/>
-    </w:pPr>
-    <w:rPr>
-      <w:kern w:val="2"/>
-      <w:szCs w:val="22"/>
-    </w:rPr>
-  </w:style>
-  <w:style w:type="character" w:default="1" w:styleId="a0">
-    <w:name w:val="Default Paragraph Font"/>
-    <w:uiPriority w:val="1"/>
-    <w:semiHidden/>
-    <w:unhideWhenUsed/>
-  </w:style>
-  <w:style w:type="table" w:default="1" w:styleId="a1">
-    <w:name w:val="Normal Table"/>
-    <w:uiPriority w:val="99"/>
-    <w:semiHidden/>
-    <w:unhideWhenUsed/>
-    <w:tblPr>
-      <w:tblInd w:w="0" w:type="dxa"/>
-      <w:tblCellMar>
-        <w:top w:w="0" w:type="dxa"/>
-        <w:left w:w="108" w:type="dxa"/>
-        <w:bottom w:w="0" w:type="dxa"/>
-        <w:right w:w="108" w:type="dxa"/>
-      </w:tblCellMar>
-    </w:tblPr>
-  </w:style>
-  <w:style w:type="numbering" w:default="1" w:styleId="a2">
-    <w:name w:val="No List"/>
-    <w:uiPriority w:val="99"/>
-    <w:semiHidden/>
-    <w:unhideWhenUsed/>
-  </w:style>
-  <w:style w:type="table" w:styleId="a3">
-    <w:name w:val="Table Grid"/>
-    <w:basedOn w:val="a1"/>
-    <w:uiPriority w:val="59"/>
-    <w:rsid w:val="0004204F"/>
-    <w:tblPr>
-      <w:tblInd w:w="0" w:type="dxa"/>
-      <w:tblBorders>
-        <w:top w:val="single" w:sz="4" w:space="0" w:color="000000"/>
-        <w:left w:val="single" w:sz="4" w:space="0" w:color="000000"/>
-        <w:bottom w:val="single" w:sz="4" w:space="0" w:color="000000"/>
-        <w:right w:val="single" w:sz="4" w:space="0" w:color="000000"/>
-        <w:insideH w:val="single" w:sz="4" w:space="0" w:color="000000"/>
-        <w:insideV w:val="single" w:sz="4" w:space="0" w:color="000000"/>
-      </w:tblBorders>
-      <w:tblCellMar>
-        <w:top w:w="0" w:type="dxa"/>
-        <w:left w:w="108" w:type="dxa"/>
-        <w:bottom w:w="0" w:type="dxa"/>
-        <w:right w:w="108" w:type="dxa"/>
-      </w:tblCellMar>
-    </w:tblPr>
-  </w:style>
-  <w:style w:type="paragraph" w:styleId="a4">
-    <w:name w:val="List Paragraph"/>
-    <w:basedOn w:val="a"/>
-    <w:uiPriority w:val="34"/>
-    <w:qFormat/>
-    <w:rsid w:val="0004204F"/>
-    <w:pPr>
-      <w:ind w:leftChars="400" w:left="800"/>
-    </w:pPr>
-  </w:style>
-  <w:style w:type="paragraph" w:styleId="a5">
-    <w:name w:val="header"/>
-    <w:basedOn w:val="a"/>
-    <w:link w:val="Char"/>
-    <w:uiPriority w:val="99"/>
-    <w:semiHidden/>
-    <w:unhideWhenUsed/>
-    <w:rsid w:val="0006166B"/>
-    <w:pPr>
-      <w:tabs>
-        <w:tab w:val="center" w:pos="4513"/>
-        <w:tab w:val="right" w:pos="9026"/>
-      </w:tabs>
-      <w:snapToGrid w:val="0"/>
-    </w:pPr>
-  </w:style>
-  <w:style w:type="character" w:customStyle="1" w:styleId="Char">
-    <w:name w:val="머리글 Char"/>
-    <w:basedOn w:val="a0"/>
-    <w:link w:val="a5"/>
-    <w:uiPriority w:val="99"/>
-    <w:semiHidden/>
-    <w:rsid w:val="0006166B"/>
-  </w:style>
-  <w:style w:type="paragraph" w:styleId="a6">
-    <w:name w:val="footer"/>
-    <w:basedOn w:val="a"/>
-    <w:link w:val="Char0"/>
-    <w:uiPriority w:val="99"/>
-    <w:semiHidden/>
-    <w:unhideWhenUsed/>
-    <w:rsid w:val="0006166B"/>
-    <w:pPr>
-      <w:tabs>
-        <w:tab w:val="center" w:pos="4513"/>
-        <w:tab w:val="right" w:pos="9026"/>
-      </w:tabs>
-      <w:snapToGrid w:val="0"/>
-    </w:pPr>
-  </w:style>
-  <w:style w:type="character" w:customStyle="1" w:styleId="Char0">
-    <w:name w:val="바닥글 Char"/>
-    <w:basedOn w:val="a0"/>
-    <w:link w:val="a6"/>
-    <w:uiPriority w:val="99"/>
-    <w:semiHidden/>
-    <w:rsid w:val="0006166B"/>
   </w:style>
 </w:styles>
 </file>
@@ -5171,7 +5027,7 @@
 </file>
 
 <file path=customXml/itemProps1.xml><?xml version="1.0" encoding="utf-8"?>
-<ds:datastoreItem xmlns:ds="http://schemas.openxmlformats.org/officeDocument/2006/customXml" ds:itemID="{1267AE50-5890-429B-9F01-ABD123CE54A3}">
+<ds:datastoreItem xmlns:ds="http://schemas.openxmlformats.org/officeDocument/2006/customXml" ds:itemID="{AC27D106-0130-418F-8CE6-E87F69E12A13}">
   <ds:schemaRefs>
     <ds:schemaRef ds:uri="http://schemas.openxmlformats.org/officeDocument/2006/bibliography"/>
   </ds:schemaRefs>

</xml_diff>